<commit_message>
changing warm up level
</commit_message>
<xml_diff>
--- a/Penalisation Methods for Multi.docx
+++ b/Penalisation Methods for Multi.docx
@@ -6326,11 +6326,334 @@
       </w:r>
     </w:p>
     <w:p>
-      <w:r>
-        <w:t>The objective function for the reduced rank method aims to minimise:</w:t>
-      </w:r>
-    </w:p>
-    <w:p/>
+      <w:pPr>
+        <w:rPr>
+          <w:rFonts w:eastAsiaTheme="minorEastAsia"/>
+        </w:rPr>
+      </w:pPr>
+      <w:r>
+        <w:t xml:space="preserve">A model with time-varying effects of covariates can be described using a structure matrix </w:t>
+      </w:r>
+      <m:oMath>
+        <m:r>
+          <w:rPr>
+            <w:rFonts w:ascii="Cambria Math" w:hAnsi="Cambria Math"/>
+          </w:rPr>
+          <m:t>⊝</m:t>
+        </m:r>
+      </m:oMath>
+      <w:r>
+        <w:rPr>
+          <w:rFonts w:eastAsiaTheme="minorEastAsia"/>
+        </w:rPr>
+        <w:t xml:space="preserve"> which contains the coefficients for the covariates and their interactions with the time functions. This structure matrix can be factorised in different ways, resulting in a matrix with a lower rank</w:t>
+      </w:r>
+      <w:r>
+        <w:rPr>
+          <w:rFonts w:eastAsiaTheme="minorEastAsia"/>
+        </w:rPr>
+        <w:t xml:space="preserve"> </w:t>
+      </w:r>
+      <m:oMath>
+        <m:r>
+          <w:rPr>
+            <w:rFonts w:ascii="Cambria Math" w:eastAsiaTheme="minorEastAsia" w:hAnsi="Cambria Math"/>
+          </w:rPr>
+          <m:t>r</m:t>
+        </m:r>
+      </m:oMath>
+      <w:r>
+        <w:rPr>
+          <w:rFonts w:eastAsiaTheme="minorEastAsia"/>
+        </w:rPr>
+        <w:t xml:space="preserve">. If we consider </w:t>
+      </w:r>
+      <m:oMath>
+        <m:r>
+          <w:rPr>
+            <w:rFonts w:ascii="Cambria Math" w:eastAsiaTheme="minorEastAsia" w:hAnsi="Cambria Math"/>
+          </w:rPr>
+          <m:t>B</m:t>
+        </m:r>
+      </m:oMath>
+      <w:r>
+        <w:rPr>
+          <w:rFonts w:eastAsiaTheme="minorEastAsia"/>
+        </w:rPr>
+        <w:t xml:space="preserve"> a </w:t>
+      </w:r>
+      <m:oMath>
+        <m:r>
+          <w:rPr>
+            <w:rFonts w:ascii="Cambria Math" w:eastAsiaTheme="minorEastAsia" w:hAnsi="Cambria Math"/>
+          </w:rPr>
+          <m:t>p*r</m:t>
+        </m:r>
+      </m:oMath>
+      <w:r>
+        <w:rPr>
+          <w:rFonts w:eastAsiaTheme="minorEastAsia"/>
+        </w:rPr>
+        <w:t xml:space="preserve"> matrix and </w:t>
+      </w:r>
+      <m:oMath>
+        <m:r>
+          <m:rPr>
+            <m:sty m:val="p"/>
+          </m:rPr>
+          <w:rPr>
+            <w:rFonts w:ascii="Cambria Math" w:eastAsiaTheme="minorEastAsia" w:hAnsi="Cambria Math"/>
+          </w:rPr>
+          <m:t>Γ</m:t>
+        </m:r>
+      </m:oMath>
+      <w:r>
+        <w:rPr>
+          <w:rFonts w:eastAsiaTheme="minorEastAsia"/>
+        </w:rPr>
+        <w:t xml:space="preserve"> a </w:t>
+      </w:r>
+      <m:oMath>
+        <m:r>
+          <w:rPr>
+            <w:rFonts w:ascii="Cambria Math" w:eastAsiaTheme="minorEastAsia" w:hAnsi="Cambria Math"/>
+          </w:rPr>
+          <m:t>q*r</m:t>
+        </m:r>
+      </m:oMath>
+      <w:r>
+        <w:rPr>
+          <w:rFonts w:eastAsiaTheme="minorEastAsia"/>
+        </w:rPr>
+        <w:t xml:space="preserve"> matrix of coef</w:t>
+      </w:r>
+      <w:proofErr w:type="spellStart"/>
+      <w:r>
+        <w:rPr>
+          <w:rFonts w:eastAsiaTheme="minorEastAsia"/>
+        </w:rPr>
+        <w:t>ficients</w:t>
+      </w:r>
+      <w:proofErr w:type="spellEnd"/>
+      <w:r>
+        <w:rPr>
+          <w:rFonts w:eastAsiaTheme="minorEastAsia"/>
+        </w:rPr>
+        <w:t xml:space="preserve"> that factorise the </w:t>
+      </w:r>
+      <m:oMath>
+        <m:r>
+          <w:rPr>
+            <w:rFonts w:ascii="Cambria Math" w:hAnsi="Cambria Math"/>
+          </w:rPr>
+          <m:t>⊝</m:t>
+        </m:r>
+      </m:oMath>
+      <w:r>
+        <w:rPr>
+          <w:rFonts w:eastAsiaTheme="minorEastAsia"/>
+        </w:rPr>
+        <w:t xml:space="preserve"> matrix as </w:t>
+      </w:r>
+      <m:oMath>
+        <m:r>
+          <w:rPr>
+            <w:rFonts w:ascii="Cambria Math" w:hAnsi="Cambria Math"/>
+          </w:rPr>
+          <m:t>⊝</m:t>
+        </m:r>
+        <m:r>
+          <w:rPr>
+            <w:rFonts w:ascii="Cambria Math" w:hAnsi="Cambria Math"/>
+          </w:rPr>
+          <m:t xml:space="preserve"> =B</m:t>
+        </m:r>
+        <m:r>
+          <m:rPr>
+            <m:sty m:val="p"/>
+          </m:rPr>
+          <w:rPr>
+            <w:rFonts w:ascii="Cambria Math" w:eastAsiaTheme="minorEastAsia" w:hAnsi="Cambria Math"/>
+          </w:rPr>
+          <m:t xml:space="preserve"> </m:t>
+        </m:r>
+        <m:r>
+          <m:rPr>
+            <m:sty m:val="p"/>
+          </m:rPr>
+          <w:rPr>
+            <w:rFonts w:ascii="Cambria Math" w:eastAsiaTheme="minorEastAsia" w:hAnsi="Cambria Math"/>
+          </w:rPr>
+          <m:t>Γ</m:t>
+        </m:r>
+        <m:r>
+          <m:rPr>
+            <m:sty m:val="p"/>
+          </m:rPr>
+          <w:rPr>
+            <w:rFonts w:ascii="Cambria Math" w:eastAsiaTheme="minorEastAsia" w:hAnsi="Cambria Math"/>
+          </w:rPr>
+          <m:t>'</m:t>
+        </m:r>
+      </m:oMath>
+      <w:r>
+        <w:rPr>
+          <w:rFonts w:eastAsiaTheme="minorEastAsia"/>
+        </w:rPr>
+        <w:t xml:space="preserve">, then the rank </w:t>
+      </w:r>
+      <m:oMath>
+        <m:r>
+          <w:rPr>
+            <w:rFonts w:ascii="Cambria Math" w:eastAsiaTheme="minorEastAsia" w:hAnsi="Cambria Math"/>
+          </w:rPr>
+          <m:t>r</m:t>
+        </m:r>
+      </m:oMath>
+      <w:r>
+        <w:rPr>
+          <w:rFonts w:eastAsiaTheme="minorEastAsia"/>
+        </w:rPr>
+        <w:t xml:space="preserve"> model can be written as:</w:t>
+      </w:r>
+    </w:p>
+    <w:p>
+      <m:oMathPara>
+        <m:oMath>
+          <m:r>
+            <w:rPr>
+              <w:rFonts w:ascii="Cambria Math" w:hAnsi="Cambria Math"/>
+            </w:rPr>
+            <m:t>h</m:t>
+          </m:r>
+          <m:d>
+            <m:dPr>
+              <m:ctrlPr>
+                <w:rPr>
+                  <w:rFonts w:ascii="Cambria Math" w:hAnsi="Cambria Math"/>
+                  <w:i/>
+                </w:rPr>
+              </m:ctrlPr>
+            </m:dPr>
+            <m:e>
+              <m:r>
+                <w:rPr>
+                  <w:rFonts w:ascii="Cambria Math" w:hAnsi="Cambria Math"/>
+                </w:rPr>
+                <m:t>t</m:t>
+              </m:r>
+            </m:e>
+            <m:e>
+              <m:r>
+                <w:rPr>
+                  <w:rFonts w:ascii="Cambria Math" w:hAnsi="Cambria Math"/>
+                </w:rPr>
+                <m:t>X</m:t>
+              </m:r>
+            </m:e>
+          </m:d>
+          <m:r>
+            <w:rPr>
+              <w:rFonts w:ascii="Cambria Math" w:hAnsi="Cambria Math"/>
+            </w:rPr>
+            <m:t>=</m:t>
+          </m:r>
+          <m:sSub>
+            <m:sSubPr>
+              <m:ctrlPr>
+                <w:rPr>
+                  <w:rFonts w:ascii="Cambria Math" w:hAnsi="Cambria Math"/>
+                  <w:i/>
+                </w:rPr>
+              </m:ctrlPr>
+            </m:sSubPr>
+            <m:e>
+              <m:r>
+                <w:rPr>
+                  <w:rFonts w:ascii="Cambria Math" w:hAnsi="Cambria Math"/>
+                </w:rPr>
+                <m:t>h</m:t>
+              </m:r>
+            </m:e>
+            <m:sub>
+              <m:r>
+                <w:rPr>
+                  <w:rFonts w:ascii="Cambria Math" w:hAnsi="Cambria Math"/>
+                </w:rPr>
+                <m:t>0</m:t>
+              </m:r>
+            </m:sub>
+          </m:sSub>
+          <m:d>
+            <m:dPr>
+              <m:ctrlPr>
+                <w:rPr>
+                  <w:rFonts w:ascii="Cambria Math" w:hAnsi="Cambria Math"/>
+                  <w:i/>
+                </w:rPr>
+              </m:ctrlPr>
+            </m:dPr>
+            <m:e>
+              <m:r>
+                <w:rPr>
+                  <w:rFonts w:ascii="Cambria Math" w:hAnsi="Cambria Math"/>
+                </w:rPr>
+                <m:t>t</m:t>
+              </m:r>
+            </m:e>
+          </m:d>
+          <m:r>
+            <m:rPr>
+              <m:sty m:val="p"/>
+            </m:rPr>
+            <w:rPr>
+              <w:rFonts w:ascii="Cambria Math" w:hAnsi="Cambria Math"/>
+            </w:rPr>
+            <m:t>exp⁡</m:t>
+          </m:r>
+          <m:r>
+            <w:rPr>
+              <w:rFonts w:ascii="Cambria Math" w:hAnsi="Cambria Math"/>
+            </w:rPr>
+            <m:t>[XB</m:t>
+          </m:r>
+          <m:sSup>
+            <m:sSupPr>
+              <m:ctrlPr>
+                <w:rPr>
+                  <w:rFonts w:ascii="Cambria Math" w:eastAsiaTheme="minorEastAsia" w:hAnsi="Cambria Math"/>
+                </w:rPr>
+              </m:ctrlPr>
+            </m:sSupPr>
+            <m:e>
+              <m:r>
+                <m:rPr>
+                  <m:sty m:val="p"/>
+                </m:rPr>
+                <w:rPr>
+                  <w:rFonts w:ascii="Cambria Math" w:eastAsiaTheme="minorEastAsia" w:hAnsi="Cambria Math"/>
+                </w:rPr>
+                <m:t>Γ</m:t>
+              </m:r>
+            </m:e>
+            <m:sup>
+              <m:r>
+                <w:rPr>
+                  <w:rFonts w:ascii="Cambria Math" w:eastAsiaTheme="minorEastAsia" w:hAnsi="Cambria Math"/>
+                </w:rPr>
+                <m:t>'</m:t>
+              </m:r>
+            </m:sup>
+          </m:sSup>
+          <m:r>
+            <w:rPr>
+              <w:rFonts w:ascii="Cambria Math" w:hAnsi="Cambria Math"/>
+            </w:rPr>
+            <m:t>F'(t)]</m:t>
+          </m:r>
+        </m:oMath>
+      </m:oMathPara>
+    </w:p>
     <w:p/>
     <w:p>
       <w:r>
@@ -6439,6 +6762,7 @@
               <w:sz w:val="22"/>
               <w:szCs w:val="22"/>
             </w:rPr>
+            <w:lastRenderedPageBreak/>
             <m:t>f</m:t>
           </m:r>
           <m:d>
@@ -6923,7 +7247,6 @@
           <w:sz w:val="22"/>
           <w:szCs w:val="22"/>
         </w:rPr>
-        <w:lastRenderedPageBreak/>
         <w:t xml:space="preserve">where smaller </w:t>
       </w:r>
       <m:oMath>
@@ -7794,14 +8117,6 @@
         </w:tc>
       </w:tr>
     </w:tbl>
-    <w:p>
-      <w:pPr>
-        <w:rPr>
-          <w:sz w:val="22"/>
-          <w:szCs w:val="22"/>
-        </w:rPr>
-      </w:pPr>
-    </w:p>
     <w:p/>
     <w:p>
       <w:pPr>

</xml_diff>

<commit_message>
simulated 3 state model
implemented the rare transition between two states
</commit_message>
<xml_diff>
--- a/Penalisation Methods for Multi.docx
+++ b/Penalisation Methods for Multi.docx
@@ -1,6 +1,6 @@
 
 <file path=word/document.xml><?xml version="1.0" encoding="utf-8"?>
-<w:document xmlns:wpc="http://schemas.microsoft.com/office/word/2010/wordprocessingCanvas" xmlns:cx="http://schemas.microsoft.com/office/drawing/2014/chartex" xmlns:cx1="http://schemas.microsoft.com/office/drawing/2015/9/8/chartex" xmlns:cx2="http://schemas.microsoft.com/office/drawing/2015/10/21/chartex" xmlns:cx3="http://schemas.microsoft.com/office/drawing/2016/5/9/chartex" xmlns:cx4="http://schemas.microsoft.com/office/drawing/2016/5/10/chartex" xmlns:cx5="http://schemas.microsoft.com/office/drawing/2016/5/11/chartex" xmlns:cx6="http://schemas.microsoft.com/office/drawing/2016/5/12/chartex" xmlns:cx7="http://schemas.microsoft.com/office/drawing/2016/5/13/chartex" xmlns:cx8="http://schemas.microsoft.com/office/drawing/2016/5/14/chartex" xmlns:mc="http://schemas.openxmlformats.org/markup-compatibility/2006" xmlns:aink="http://schemas.microsoft.com/office/drawing/2016/ink" xmlns:am3d="http://schemas.microsoft.com/office/drawing/2017/model3d" xmlns:o="urn:schemas-microsoft-com:office:office" xmlns:oel="http://schemas.microsoft.com/office/2019/extlst" xmlns:r="http://schemas.openxmlformats.org/officeDocument/2006/relationships" xmlns:m="http://schemas.openxmlformats.org/officeDocument/2006/math" xmlns:v="urn:schemas-microsoft-com:vml" xmlns:wp14="http://schemas.microsoft.com/office/word/2010/wordprocessingDrawing" xmlns:wp="http://schemas.openxmlformats.org/drawingml/2006/wordprocessingDrawing" xmlns:w10="urn:schemas-microsoft-com:office:word" xmlns:w="http://schemas.openxmlformats.org/wordprocessingml/2006/main" xmlns:w14="http://schemas.microsoft.com/office/word/2010/wordml" xmlns:w15="http://schemas.microsoft.com/office/word/2012/wordml" xmlns:w16cex="http://schemas.microsoft.com/office/word/2018/wordml/cex" xmlns:w16cid="http://schemas.microsoft.com/office/word/2016/wordml/cid" xmlns:w16="http://schemas.microsoft.com/office/word/2018/wordml" xmlns:w16du="http://schemas.microsoft.com/office/word/2023/wordml/word16du" xmlns:w16sdtdh="http://schemas.microsoft.com/office/word/2020/wordml/sdtdatahash" xmlns:w16se="http://schemas.microsoft.com/office/word/2015/wordml/symex" xmlns:wpg="http://schemas.microsoft.com/office/word/2010/wordprocessingGroup" xmlns:wpi="http://schemas.microsoft.com/office/word/2010/wordprocessingInk" xmlns:wne="http://schemas.microsoft.com/office/word/2006/wordml" xmlns:wps="http://schemas.microsoft.com/office/word/2010/wordprocessingShape" mc:Ignorable="w14 w15 w16se w16cid w16 w16cex w16sdtdh wp14">
+<w:document xmlns:wpc="http://schemas.microsoft.com/office/word/2010/wordprocessingCanvas" xmlns:cx="http://schemas.microsoft.com/office/drawing/2014/chartex" xmlns:cx1="http://schemas.microsoft.com/office/drawing/2015/9/8/chartex" xmlns:cx2="http://schemas.microsoft.com/office/drawing/2015/10/21/chartex" xmlns:cx3="http://schemas.microsoft.com/office/drawing/2016/5/9/chartex" xmlns:cx4="http://schemas.microsoft.com/office/drawing/2016/5/10/chartex" xmlns:cx5="http://schemas.microsoft.com/office/drawing/2016/5/11/chartex" xmlns:cx6="http://schemas.microsoft.com/office/drawing/2016/5/12/chartex" xmlns:cx7="http://schemas.microsoft.com/office/drawing/2016/5/13/chartex" xmlns:cx8="http://schemas.microsoft.com/office/drawing/2016/5/14/chartex" xmlns:mc="http://schemas.openxmlformats.org/markup-compatibility/2006" xmlns:aink="http://schemas.microsoft.com/office/drawing/2016/ink" xmlns:am3d="http://schemas.microsoft.com/office/drawing/2017/model3d" xmlns:o="urn:schemas-microsoft-com:office:office" xmlns:oel="http://schemas.microsoft.com/office/2019/extlst" xmlns:r="http://schemas.openxmlformats.org/officeDocument/2006/relationships" xmlns:m="http://schemas.openxmlformats.org/officeDocument/2006/math" xmlns:v="urn:schemas-microsoft-com:vml" xmlns:wp14="http://schemas.microsoft.com/office/word/2010/wordprocessingDrawing" xmlns:wp="http://schemas.openxmlformats.org/drawingml/2006/wordprocessingDrawing" xmlns:w10="urn:schemas-microsoft-com:office:word" xmlns:w="http://schemas.openxmlformats.org/wordprocessingml/2006/main" xmlns:w14="http://schemas.microsoft.com/office/word/2010/wordml" xmlns:w15="http://schemas.microsoft.com/office/word/2012/wordml" xmlns:w16cex="http://schemas.microsoft.com/office/word/2018/wordml/cex" xmlns:w16cid="http://schemas.microsoft.com/office/word/2016/wordml/cid" xmlns:w16="http://schemas.microsoft.com/office/word/2018/wordml" xmlns:w16sdtdh="http://schemas.microsoft.com/office/word/2020/wordml/sdtdatahash" xmlns:w16se="http://schemas.microsoft.com/office/word/2015/wordml/symex" xmlns:wpg="http://schemas.microsoft.com/office/word/2010/wordprocessingGroup" xmlns:wpi="http://schemas.microsoft.com/office/word/2010/wordprocessingInk" xmlns:wne="http://schemas.microsoft.com/office/word/2006/wordml" xmlns:wps="http://schemas.microsoft.com/office/word/2010/wordprocessingShape" mc:Ignorable="w14 w15 w16se w16cid w16 w16cex w16sdtdh wp14">
   <w:body>
     <w:p>
       <w:pPr>
@@ -47,23 +47,37 @@
           <w:sz w:val="22"/>
           <w:szCs w:val="22"/>
         </w:rPr>
-        <w:t xml:space="preserve"> Glen Martin (GM), </w:t>
-      </w:r>
-      <w:proofErr w:type="spellStart"/>
+        <w:t xml:space="preserve"> Niels Peek (NP</w:t>
+      </w:r>
       <w:r>
         <w:rPr>
           <w:sz w:val="22"/>
           <w:szCs w:val="22"/>
         </w:rPr>
-        <w:t>Dr.</w:t>
-      </w:r>
-      <w:proofErr w:type="spellEnd"/>
+        <w:t>),</w:t>
+      </w:r>
       <w:r>
         <w:rPr>
           <w:sz w:val="22"/>
           <w:szCs w:val="22"/>
         </w:rPr>
-        <w:t xml:space="preserve"> Niels Peek (NP)</w:t>
+        <w:t xml:space="preserve"> </w:t>
+      </w:r>
+      <w:proofErr w:type="spellStart"/>
+      <w:r>
+        <w:rPr>
+          <w:sz w:val="22"/>
+          <w:szCs w:val="22"/>
+        </w:rPr>
+        <w:t>Dr.</w:t>
+      </w:r>
+      <w:proofErr w:type="spellEnd"/>
+      <w:r>
+        <w:rPr>
+          <w:sz w:val="22"/>
+          <w:szCs w:val="22"/>
+        </w:rPr>
+        <w:t xml:space="preserve"> Glen Martin (GM)</w:t>
       </w:r>
     </w:p>
     <w:p>
@@ -166,18 +180,34 @@
         </w:tabs>
       </w:pPr>
       <w:r>
-        <w:t xml:space="preserve">Although sample size requirements for MSMs have not yet been developed, it is known that sample size is an important factor in determining a well-functioning model [9][10][11]. While penalisation may prove to be a useful tool to avoid overfitting, many papers have noted that penalisation is not a substitute for an adequate sample size [12][13][14]. Therefore, we will not go below the minimum sample size for a Cox model developed for each transition (in the absence of the MSM sample size criteria). We will explore the use of penalisation and parameter sharing as further protection against overfitting. </w:t>
+        <w:t>Although sample size requirements for MSMs have not yet been developed, it is known that sample size is an important factor in determining a well-functioning model [9][10][11]. While penalisation may prove to be a useful tool to avoid overfitting, many papers have noted that penalisation is not a substitute for an adequate sample size [12][13][14].</w:t>
+      </w:r>
+      <w:r>
+        <w:t xml:space="preserve"> Moreover, a further problem in MSMs is instability; where the developed model may be different if it were developed using a different sample of the same size from the same population. We will aim to quantify the extent to which penalisation can reduce instability. </w:t>
+      </w:r>
+      <w:r>
+        <w:t xml:space="preserve">We will explore the use of penalisation and parameter sharing as further protection against overfitting. </w:t>
       </w:r>
     </w:p>
     <w:p/>
     <w:p/>
     <w:p/>
     <w:p>
-      <w:r>
-        <w:lastRenderedPageBreak/>
+      <w:pPr>
+        <w:rPr>
+          <w:color w:val="FF0000"/>
+        </w:rPr>
+      </w:pPr>
+      <w:r>
+        <w:rPr>
+          <w:color w:val="FF0000"/>
+        </w:rPr>
         <w:t xml:space="preserve">This paper is organised as follows. Section 2 will explain the methodological concepts surrounding MSMs, with emphasis on the estimation of the covariate effects and transition probabilities. In this section we will also discuss some recent methods proposed for the penalisation of MSMs. Section 3 will discuss the data generating mechanism </w:t>
       </w:r>
       <w:r>
+        <w:rPr>
+          <w:color w:val="FF0000"/>
+        </w:rPr>
         <w:t>used for simulating the data and the packages used in R for applying each of the penalisation methods. The results from applying each of the penalisation methods will then be compared in Section 4, before being discussed in Section 5. Concluding remarks will then be made in Section 6.</w:t>
       </w:r>
     </w:p>
@@ -191,17 +221,20 @@
         </w:numPr>
       </w:pPr>
       <w:r>
-        <w:t>M</w:t>
-      </w:r>
-      <w:r>
-        <w:t>ulti-State Models</w:t>
+        <w:t>Multi-State Models</w:t>
       </w:r>
     </w:p>
     <w:p>
       <w:pPr>
         <w:pStyle w:val="Heading3"/>
-      </w:pPr>
-      <w:r>
+        <w:rPr>
+          <w:color w:val="FF0000"/>
+        </w:rPr>
+      </w:pPr>
+      <w:r>
+        <w:rPr>
+          <w:color w:val="FF0000"/>
+        </w:rPr>
         <w:t>2.1 Definition</w:t>
       </w:r>
     </w:p>
@@ -209,15 +242,20 @@
       <w:pPr>
         <w:rPr>
           <w:rFonts w:eastAsiaTheme="minorEastAsia"/>
-        </w:rPr>
-      </w:pPr>
-      <w:r>
+          <w:color w:val="FF0000"/>
+        </w:rPr>
+      </w:pPr>
+      <w:r>
+        <w:rPr>
+          <w:color w:val="FF0000"/>
+        </w:rPr>
         <w:t>A multi-state process is defined as a stochastic process (</w:t>
       </w:r>
       <m:oMath>
         <m:r>
           <w:rPr>
             <w:rFonts w:ascii="Cambria Math" w:hAnsi="Cambria Math"/>
+            <w:color w:val="FF0000"/>
           </w:rPr>
           <m:t>X</m:t>
         </m:r>
@@ -227,6 +265,7 @@
               <w:rPr>
                 <w:rFonts w:ascii="Cambria Math" w:hAnsi="Cambria Math"/>
                 <w:i/>
+                <w:color w:val="FF0000"/>
               </w:rPr>
             </m:ctrlPr>
           </m:dPr>
@@ -234,6 +273,7 @@
             <m:r>
               <w:rPr>
                 <w:rFonts w:ascii="Cambria Math" w:hAnsi="Cambria Math"/>
+                <w:color w:val="FF0000"/>
               </w:rPr>
               <m:t>t</m:t>
             </m:r>
@@ -242,17 +282,22 @@
         <m:r>
           <w:rPr>
             <w:rFonts w:ascii="Cambria Math" w:hAnsi="Cambria Math"/>
+            <w:color w:val="FF0000"/>
           </w:rPr>
           <m:t>, t∈T</m:t>
         </m:r>
       </m:oMath>
       <w:r>
+        <w:rPr>
+          <w:color w:val="FF0000"/>
+        </w:rPr>
         <w:t xml:space="preserve">), where </w:t>
       </w:r>
       <m:oMath>
         <m:r>
           <w:rPr>
             <w:rFonts w:ascii="Cambria Math" w:hAnsi="Cambria Math"/>
+            <w:color w:val="FF0000"/>
           </w:rPr>
           <m:t>T=</m:t>
         </m:r>
@@ -264,6 +309,7 @@
               <w:rPr>
                 <w:rFonts w:ascii="Cambria Math" w:hAnsi="Cambria Math"/>
                 <w:i/>
+                <w:color w:val="FF0000"/>
               </w:rPr>
             </m:ctrlPr>
           </m:dPr>
@@ -271,6 +317,7 @@
             <m:r>
               <w:rPr>
                 <w:rFonts w:ascii="Cambria Math" w:hAnsi="Cambria Math"/>
+                <w:color w:val="FF0000"/>
               </w:rPr>
               <m:t>0, τ</m:t>
             </m:r>
@@ -279,6 +326,7 @@
         <m:r>
           <w:rPr>
             <w:rFonts w:ascii="Cambria Math" w:hAnsi="Cambria Math"/>
+            <w:color w:val="FF0000"/>
           </w:rPr>
           <m:t>, τ&lt; ∞</m:t>
         </m:r>
@@ -286,6 +334,7 @@
       <w:r>
         <w:rPr>
           <w:rFonts w:eastAsiaTheme="minorEastAsia"/>
+          <w:color w:val="FF0000"/>
         </w:rPr>
         <w:t xml:space="preserve"> is a time interval and the value of the process at time </w:t>
       </w:r>
@@ -293,17 +342,22 @@
         <m:r>
           <w:rPr>
             <w:rFonts w:ascii="Cambria Math" w:eastAsiaTheme="minorEastAsia" w:hAnsi="Cambria Math"/>
+            <w:color w:val="FF0000"/>
           </w:rPr>
           <m:t>t</m:t>
         </m:r>
       </m:oMath>
       <w:r>
+        <w:rPr>
+          <w:color w:val="FF0000"/>
+        </w:rPr>
         <w:t xml:space="preserve">  is the state (contained in a finite state space </w:t>
       </w:r>
       <m:oMath>
         <m:r>
           <w:rPr>
             <w:rFonts w:ascii="Cambria Math" w:hAnsi="Cambria Math"/>
+            <w:color w:val="FF0000"/>
           </w:rPr>
           <m:t>S={1,…, N}</m:t>
         </m:r>
@@ -311,12 +365,14 @@
       <w:r>
         <w:rPr>
           <w:rFonts w:eastAsiaTheme="minorEastAsia"/>
+          <w:color w:val="FF0000"/>
         </w:rPr>
         <w:t>) occupied by the process at that time.</w:t>
       </w:r>
       <w:r>
         <w:rPr>
           <w:rFonts w:eastAsiaTheme="minorEastAsia"/>
+          <w:color w:val="FF0000"/>
         </w:rPr>
         <w:t xml:space="preserve"> As the multi-state process progresses, a history </w:t>
       </w:r>
@@ -327,6 +383,7 @@
               <w:rPr>
                 <w:rFonts w:ascii="Cambria Math" w:eastAsiaTheme="minorEastAsia" w:hAnsi="Cambria Math"/>
                 <w:i/>
+                <w:color w:val="FF0000"/>
               </w:rPr>
             </m:ctrlPr>
           </m:sSubPr>
@@ -334,6 +391,7 @@
             <m:r>
               <w:rPr>
                 <w:rFonts w:ascii="Cambria Math" w:eastAsiaTheme="minorEastAsia" w:hAnsi="Cambria Math"/>
+                <w:color w:val="FF0000"/>
               </w:rPr>
               <m:t>H</m:t>
             </m:r>
@@ -345,6 +403,7 @@
                   <w:rPr>
                     <w:rFonts w:ascii="Cambria Math" w:eastAsiaTheme="minorEastAsia" w:hAnsi="Cambria Math"/>
                     <w:i/>
+                    <w:color w:val="FF0000"/>
                   </w:rPr>
                 </m:ctrlPr>
               </m:sSupPr>
@@ -352,6 +411,7 @@
                 <m:r>
                   <w:rPr>
                     <w:rFonts w:ascii="Cambria Math" w:eastAsiaTheme="minorEastAsia" w:hAnsi="Cambria Math"/>
+                    <w:color w:val="FF0000"/>
                   </w:rPr>
                   <m:t>t</m:t>
                 </m:r>
@@ -360,6 +420,7 @@
                 <m:r>
                   <w:rPr>
                     <w:rFonts w:ascii="Cambria Math" w:eastAsiaTheme="minorEastAsia" w:hAnsi="Cambria Math"/>
+                    <w:color w:val="FF0000"/>
                   </w:rPr>
                   <m:t>-</m:t>
                 </m:r>
@@ -371,6 +432,7 @@
       <w:r>
         <w:rPr>
           <w:rFonts w:eastAsiaTheme="minorEastAsia"/>
+          <w:color w:val="FF0000"/>
         </w:rPr>
         <w:t xml:space="preserve"> will be generated. This history will consist of the states the process visits over the interval </w:t>
       </w:r>
@@ -378,6 +440,7 @@
         <m:r>
           <w:rPr>
             <w:rFonts w:ascii="Cambria Math" w:eastAsiaTheme="minorEastAsia" w:hAnsi="Cambria Math"/>
+            <w:color w:val="FF0000"/>
           </w:rPr>
           <m:t>[0,t}</m:t>
         </m:r>
@@ -385,6 +448,7 @@
       <w:r>
         <w:rPr>
           <w:rFonts w:eastAsiaTheme="minorEastAsia"/>
+          <w:color w:val="FF0000"/>
         </w:rPr>
         <w:t xml:space="preserve"> and the time of the transitions. The process can be characterised through transition probabilities between states </w:t>
       </w:r>
@@ -392,6 +456,7 @@
         <m:r>
           <w:rPr>
             <w:rFonts w:ascii="Cambria Math" w:eastAsiaTheme="minorEastAsia" w:hAnsi="Cambria Math"/>
+            <w:color w:val="FF0000"/>
           </w:rPr>
           <m:t>h</m:t>
         </m:r>
@@ -399,6 +464,7 @@
       <w:r>
         <w:rPr>
           <w:rFonts w:eastAsiaTheme="minorEastAsia"/>
+          <w:color w:val="FF0000"/>
         </w:rPr>
         <w:t xml:space="preserve"> and </w:t>
       </w:r>
@@ -406,6 +472,7 @@
         <m:r>
           <w:rPr>
             <w:rFonts w:ascii="Cambria Math" w:eastAsiaTheme="minorEastAsia" w:hAnsi="Cambria Math"/>
+            <w:color w:val="FF0000"/>
           </w:rPr>
           <m:t>j</m:t>
         </m:r>
@@ -413,6 +480,7 @@
       <w:r>
         <w:rPr>
           <w:rFonts w:eastAsiaTheme="minorEastAsia"/>
+          <w:color w:val="FF0000"/>
         </w:rPr>
         <w:t>,</w:t>
       </w:r>
@@ -421,6 +489,7 @@
       <w:pPr>
         <w:rPr>
           <w:rFonts w:eastAsiaTheme="minorEastAsia"/>
+          <w:color w:val="FF0000"/>
         </w:rPr>
       </w:pPr>
     </w:p>
@@ -429,6 +498,7 @@
         <w:jc w:val="center"/>
         <w:rPr>
           <w:rFonts w:eastAsiaTheme="minorEastAsia"/>
+          <w:color w:val="FF0000"/>
         </w:rPr>
       </w:pPr>
       <m:oMath>
@@ -438,6 +508,7 @@
               <w:rPr>
                 <w:rFonts w:ascii="Cambria Math" w:eastAsiaTheme="minorEastAsia" w:hAnsi="Cambria Math"/>
                 <w:i/>
+                <w:color w:val="000000" w:themeColor="text1"/>
               </w:rPr>
             </m:ctrlPr>
           </m:sSubPr>
@@ -445,6 +516,7 @@
             <m:r>
               <w:rPr>
                 <w:rFonts w:ascii="Cambria Math" w:eastAsiaTheme="minorEastAsia" w:hAnsi="Cambria Math"/>
+                <w:color w:val="000000" w:themeColor="text1"/>
               </w:rPr>
               <m:t>P</m:t>
             </m:r>
@@ -453,6 +525,7 @@
             <m:r>
               <w:rPr>
                 <w:rFonts w:ascii="Cambria Math" w:eastAsiaTheme="minorEastAsia" w:hAnsi="Cambria Math"/>
+                <w:color w:val="000000" w:themeColor="text1"/>
               </w:rPr>
               <m:t>hj</m:t>
             </m:r>
@@ -464,6 +537,7 @@
               <w:rPr>
                 <w:rFonts w:ascii="Cambria Math" w:eastAsiaTheme="minorEastAsia" w:hAnsi="Cambria Math"/>
                 <w:i/>
+                <w:color w:val="000000" w:themeColor="text1"/>
               </w:rPr>
             </m:ctrlPr>
           </m:dPr>
@@ -471,6 +545,7 @@
             <m:r>
               <w:rPr>
                 <w:rFonts w:ascii="Cambria Math" w:eastAsiaTheme="minorEastAsia" w:hAnsi="Cambria Math"/>
+                <w:color w:val="000000" w:themeColor="text1"/>
               </w:rPr>
               <m:t>s,t</m:t>
             </m:r>
@@ -482,6 +557,7 @@
           </m:rPr>
           <w:rPr>
             <w:rFonts w:ascii="Cambria Math" w:eastAsiaTheme="minorEastAsia" w:hAnsi="Cambria Math"/>
+            <w:color w:val="000000" w:themeColor="text1"/>
           </w:rPr>
           <m:t>= P</m:t>
         </m:r>
@@ -492,6 +568,7 @@
               <w:rPr>
                 <w:rFonts w:ascii="Cambria Math" w:eastAsiaTheme="minorEastAsia" w:hAnsi="Cambria Math"/>
                 <w:i/>
+                <w:color w:val="000000" w:themeColor="text1"/>
               </w:rPr>
             </m:ctrlPr>
           </m:dPr>
@@ -499,6 +576,7 @@
             <m:r>
               <w:rPr>
                 <w:rFonts w:ascii="Cambria Math" w:eastAsiaTheme="minorEastAsia" w:hAnsi="Cambria Math"/>
+                <w:color w:val="000000" w:themeColor="text1"/>
               </w:rPr>
               <m:t>X</m:t>
             </m:r>
@@ -508,6 +586,7 @@
                   <w:rPr>
                     <w:rFonts w:ascii="Cambria Math" w:eastAsiaTheme="minorEastAsia" w:hAnsi="Cambria Math"/>
                     <w:i/>
+                    <w:color w:val="000000" w:themeColor="text1"/>
                   </w:rPr>
                 </m:ctrlPr>
               </m:dPr>
@@ -515,6 +594,7 @@
                 <m:r>
                   <w:rPr>
                     <w:rFonts w:ascii="Cambria Math" w:eastAsiaTheme="minorEastAsia" w:hAnsi="Cambria Math"/>
+                    <w:color w:val="000000" w:themeColor="text1"/>
                   </w:rPr>
                   <m:t>t</m:t>
                 </m:r>
@@ -523,6 +603,7 @@
             <m:r>
               <w:rPr>
                 <w:rFonts w:ascii="Cambria Math" w:eastAsiaTheme="minorEastAsia" w:hAnsi="Cambria Math"/>
+                <w:color w:val="000000" w:themeColor="text1"/>
               </w:rPr>
               <m:t xml:space="preserve">=j </m:t>
             </m:r>
@@ -531,6 +612,7 @@
         <m:r>
           <w:rPr>
             <w:rFonts w:ascii="Cambria Math" w:eastAsiaTheme="minorEastAsia" w:hAnsi="Cambria Math"/>
+            <w:color w:val="000000" w:themeColor="text1"/>
           </w:rPr>
           <m:t>X</m:t>
         </m:r>
@@ -540,6 +622,7 @@
               <w:rPr>
                 <w:rFonts w:ascii="Cambria Math" w:eastAsiaTheme="minorEastAsia" w:hAnsi="Cambria Math"/>
                 <w:i/>
+                <w:color w:val="000000" w:themeColor="text1"/>
               </w:rPr>
             </m:ctrlPr>
           </m:dPr>
@@ -547,6 +630,7 @@
             <m:r>
               <w:rPr>
                 <w:rFonts w:ascii="Cambria Math" w:eastAsiaTheme="minorEastAsia" w:hAnsi="Cambria Math"/>
+                <w:color w:val="000000" w:themeColor="text1"/>
               </w:rPr>
               <m:t>s</m:t>
             </m:r>
@@ -555,6 +639,7 @@
         <m:r>
           <w:rPr>
             <w:rFonts w:ascii="Cambria Math" w:eastAsiaTheme="minorEastAsia" w:hAnsi="Cambria Math"/>
+            <w:color w:val="000000" w:themeColor="text1"/>
           </w:rPr>
           <m:t xml:space="preserve">=h, </m:t>
         </m:r>
@@ -564,6 +649,7 @@
               <w:rPr>
                 <w:rFonts w:ascii="Cambria Math" w:eastAsiaTheme="minorEastAsia" w:hAnsi="Cambria Math"/>
                 <w:i/>
+                <w:color w:val="000000" w:themeColor="text1"/>
               </w:rPr>
             </m:ctrlPr>
           </m:sSubPr>
@@ -571,6 +657,7 @@
             <m:r>
               <w:rPr>
                 <w:rFonts w:ascii="Cambria Math" w:eastAsiaTheme="minorEastAsia" w:hAnsi="Cambria Math"/>
+                <w:color w:val="000000" w:themeColor="text1"/>
               </w:rPr>
               <m:t>H</m:t>
             </m:r>
@@ -582,6 +669,7 @@
                   <w:rPr>
                     <w:rFonts w:ascii="Cambria Math" w:eastAsiaTheme="minorEastAsia" w:hAnsi="Cambria Math"/>
                     <w:i/>
+                    <w:color w:val="000000" w:themeColor="text1"/>
                   </w:rPr>
                 </m:ctrlPr>
               </m:sSupPr>
@@ -589,6 +677,7 @@
                 <m:r>
                   <w:rPr>
                     <w:rFonts w:ascii="Cambria Math" w:eastAsiaTheme="minorEastAsia" w:hAnsi="Cambria Math"/>
+                    <w:color w:val="000000" w:themeColor="text1"/>
                   </w:rPr>
                   <m:t>s</m:t>
                 </m:r>
@@ -597,6 +686,7 @@
                 <m:r>
                   <w:rPr>
                     <w:rFonts w:ascii="Cambria Math" w:eastAsiaTheme="minorEastAsia" w:hAnsi="Cambria Math"/>
+                    <w:color w:val="000000" w:themeColor="text1"/>
                   </w:rPr>
                   <m:t>-</m:t>
                 </m:r>
@@ -607,6 +697,7 @@
         <m:r>
           <w:rPr>
             <w:rFonts w:ascii="Cambria Math" w:eastAsiaTheme="minorEastAsia" w:hAnsi="Cambria Math"/>
+            <w:color w:val="000000" w:themeColor="text1"/>
           </w:rPr>
           <m:t>)</m:t>
         </m:r>
@@ -614,6 +705,7 @@
       <w:r>
         <w:rPr>
           <w:rFonts w:eastAsiaTheme="minorEastAsia"/>
+          <w:color w:val="000000" w:themeColor="text1"/>
         </w:rPr>
         <w:t>,</w:t>
       </w:r>
@@ -622,22 +714,28 @@
       <w:pPr>
         <w:rPr>
           <w:rFonts w:eastAsiaTheme="minorEastAsia"/>
-        </w:rPr>
-      </w:pPr>
-    </w:p>
-    <w:p>
-      <w:pPr>
-        <w:rPr>
-          <w:rFonts w:eastAsiaTheme="minorEastAsia"/>
-        </w:rPr>
-      </w:pPr>
-      <w:r>
+          <w:color w:val="FF0000"/>
+        </w:rPr>
+      </w:pPr>
+    </w:p>
+    <w:p>
+      <w:pPr>
+        <w:rPr>
+          <w:rFonts w:eastAsiaTheme="minorEastAsia"/>
+          <w:color w:val="FF0000"/>
+        </w:rPr>
+      </w:pPr>
+      <w:r>
+        <w:rPr>
+          <w:color w:val="FF0000"/>
+        </w:rPr>
         <w:t xml:space="preserve">for </w:t>
       </w:r>
       <m:oMath>
         <m:r>
           <w:rPr>
             <w:rFonts w:ascii="Cambria Math" w:hAnsi="Cambria Math"/>
+            <w:color w:val="FF0000"/>
           </w:rPr>
           <m:t>h, j∈S,  s,t ∈T, s≤t</m:t>
         </m:r>
@@ -645,6 +743,7 @@
       <w:r>
         <w:rPr>
           <w:rFonts w:eastAsiaTheme="minorEastAsia"/>
+          <w:color w:val="FF0000"/>
         </w:rPr>
         <w:t>. It can also be characterised through transition intensities,</w:t>
       </w:r>
@@ -654,6 +753,7 @@
         <w:jc w:val="center"/>
         <w:rPr>
           <w:rFonts w:eastAsiaTheme="minorEastAsia"/>
+          <w:color w:val="FF0000"/>
         </w:rPr>
       </w:pPr>
       <m:oMath>
@@ -663,6 +763,7 @@
               <w:rPr>
                 <w:rFonts w:ascii="Cambria Math" w:hAnsi="Cambria Math"/>
                 <w:i/>
+                <w:color w:val="FF0000"/>
               </w:rPr>
             </m:ctrlPr>
           </m:sSubPr>
@@ -670,6 +771,7 @@
             <m:r>
               <w:rPr>
                 <w:rFonts w:ascii="Cambria Math" w:hAnsi="Cambria Math"/>
+                <w:color w:val="FF0000"/>
               </w:rPr>
               <m:t>α</m:t>
             </m:r>
@@ -678,6 +780,7 @@
             <m:r>
               <w:rPr>
                 <w:rFonts w:ascii="Cambria Math" w:hAnsi="Cambria Math"/>
+                <w:color w:val="FF0000"/>
               </w:rPr>
               <m:t>hi</m:t>
             </m:r>
@@ -689,6 +792,7 @@
               <w:rPr>
                 <w:rFonts w:ascii="Cambria Math" w:hAnsi="Cambria Math"/>
                 <w:i/>
+                <w:color w:val="FF0000"/>
               </w:rPr>
             </m:ctrlPr>
           </m:dPr>
@@ -696,6 +800,7 @@
             <m:r>
               <w:rPr>
                 <w:rFonts w:ascii="Cambria Math" w:hAnsi="Cambria Math"/>
+                <w:color w:val="FF0000"/>
               </w:rPr>
               <m:t>t</m:t>
             </m:r>
@@ -704,6 +809,7 @@
         <m:r>
           <w:rPr>
             <w:rFonts w:ascii="Cambria Math" w:hAnsi="Cambria Math"/>
+            <w:color w:val="FF0000"/>
           </w:rPr>
           <m:t xml:space="preserve">= </m:t>
         </m:r>
@@ -713,6 +819,7 @@
               <w:rPr>
                 <w:rFonts w:ascii="Cambria Math" w:hAnsi="Cambria Math"/>
                 <w:i/>
+                <w:color w:val="FF0000"/>
               </w:rPr>
             </m:ctrlPr>
           </m:funcPr>
@@ -723,6 +830,7 @@
                   <w:rPr>
                     <w:rFonts w:ascii="Cambria Math" w:hAnsi="Cambria Math"/>
                     <w:i/>
+                    <w:color w:val="FF0000"/>
                   </w:rPr>
                 </m:ctrlPr>
               </m:limLowPr>
@@ -733,6 +841,7 @@
                   </m:rPr>
                   <w:rPr>
                     <w:rFonts w:ascii="Cambria Math" w:hAnsi="Cambria Math"/>
+                    <w:color w:val="FF0000"/>
                   </w:rPr>
                   <m:t>lim</m:t>
                 </m:r>
@@ -741,6 +850,7 @@
                 <m:r>
                   <w:rPr>
                     <w:rFonts w:ascii="Cambria Math" w:hAnsi="Cambria Math"/>
+                    <w:color w:val="FF0000"/>
                   </w:rPr>
                   <m:t>∆t →0</m:t>
                 </m:r>
@@ -754,6 +864,7 @@
                   <w:rPr>
                     <w:rFonts w:ascii="Cambria Math" w:hAnsi="Cambria Math"/>
                     <w:i/>
+                    <w:color w:val="FF0000"/>
                   </w:rPr>
                 </m:ctrlPr>
               </m:fPr>
@@ -764,6 +875,7 @@
                       <w:rPr>
                         <w:rFonts w:ascii="Cambria Math" w:hAnsi="Cambria Math"/>
                         <w:i/>
+                        <w:color w:val="FF0000"/>
                       </w:rPr>
                     </m:ctrlPr>
                   </m:sSubPr>
@@ -771,6 +883,7 @@
                     <m:r>
                       <w:rPr>
                         <w:rFonts w:ascii="Cambria Math" w:hAnsi="Cambria Math"/>
+                        <w:color w:val="FF0000"/>
                       </w:rPr>
                       <m:t>P</m:t>
                     </m:r>
@@ -779,6 +892,7 @@
                     <m:r>
                       <w:rPr>
                         <w:rFonts w:ascii="Cambria Math" w:hAnsi="Cambria Math"/>
+                        <w:color w:val="FF0000"/>
                       </w:rPr>
                       <m:t>hi</m:t>
                     </m:r>
@@ -787,26 +901,16 @@
                 <m:r>
                   <w:rPr>
                     <w:rFonts w:ascii="Cambria Math" w:hAnsi="Cambria Math"/>
+                    <w:color w:val="FF0000"/>
                   </w:rPr>
-                  <m:t>(t,t+</m:t>
-                </m:r>
-                <m:r>
-                  <w:rPr>
-                    <w:rFonts w:ascii="Cambria Math" w:hAnsi="Cambria Math"/>
-                  </w:rPr>
-                  <m:t>∆t</m:t>
-                </m:r>
-                <m:r>
-                  <w:rPr>
-                    <w:rFonts w:ascii="Cambria Math" w:hAnsi="Cambria Math"/>
-                  </w:rPr>
-                  <m:t xml:space="preserve">) </m:t>
+                  <m:t xml:space="preserve">(t,t+∆t) </m:t>
                 </m:r>
               </m:num>
               <m:den>
                 <m:r>
                   <w:rPr>
                     <w:rFonts w:ascii="Cambria Math" w:hAnsi="Cambria Math"/>
+                    <w:color w:val="FF0000"/>
                   </w:rPr>
                   <m:t>∆t</m:t>
                 </m:r>
@@ -818,6 +922,7 @@
       <w:r>
         <w:rPr>
           <w:rFonts w:eastAsiaTheme="minorEastAsia"/>
+          <w:color w:val="FF0000"/>
         </w:rPr>
         <w:t>,</w:t>
       </w:r>
@@ -826,15 +931,20 @@
       <w:pPr>
         <w:rPr>
           <w:rFonts w:eastAsiaTheme="minorEastAsia"/>
-        </w:rPr>
-      </w:pPr>
-      <w:r>
+          <w:color w:val="FF0000"/>
+        </w:rPr>
+      </w:pPr>
+      <w:r>
+        <w:rPr>
+          <w:color w:val="FF0000"/>
+        </w:rPr>
         <w:t xml:space="preserve">which represent the instantaneous hazard of the progression to state </w:t>
       </w:r>
       <m:oMath>
         <m:r>
           <w:rPr>
             <w:rFonts w:ascii="Cambria Math" w:hAnsi="Cambria Math"/>
+            <w:color w:val="FF0000"/>
           </w:rPr>
           <m:t>j</m:t>
         </m:r>
@@ -842,6 +952,7 @@
       <w:r>
         <w:rPr>
           <w:rFonts w:eastAsiaTheme="minorEastAsia"/>
+          <w:color w:val="FF0000"/>
         </w:rPr>
         <w:t xml:space="preserve"> from state </w:t>
       </w:r>
@@ -849,6 +960,7 @@
         <m:r>
           <w:rPr>
             <w:rFonts w:ascii="Cambria Math" w:eastAsiaTheme="minorEastAsia" w:hAnsi="Cambria Math"/>
+            <w:color w:val="FF0000"/>
           </w:rPr>
           <m:t>h</m:t>
         </m:r>
@@ -856,6 +968,7 @@
       <w:r>
         <w:rPr>
           <w:rFonts w:eastAsiaTheme="minorEastAsia"/>
+          <w:color w:val="FF0000"/>
         </w:rPr>
         <w:t xml:space="preserve">. Both characterisations depend on the history of the process. </w:t>
       </w:r>
@@ -864,18 +977,21 @@
       <w:pPr>
         <w:rPr>
           <w:rFonts w:eastAsiaTheme="minorEastAsia"/>
-        </w:rPr>
-      </w:pPr>
-    </w:p>
-    <w:p>
-      <w:pPr>
-        <w:rPr>
-          <w:rFonts w:eastAsiaTheme="minorEastAsia"/>
-        </w:rPr>
-      </w:pPr>
-      <w:r>
-        <w:rPr>
-          <w:rFonts w:eastAsiaTheme="minorEastAsia"/>
+          <w:color w:val="FF0000"/>
+        </w:rPr>
+      </w:pPr>
+    </w:p>
+    <w:p>
+      <w:pPr>
+        <w:rPr>
+          <w:rFonts w:eastAsiaTheme="minorEastAsia"/>
+          <w:color w:val="FF0000"/>
+        </w:rPr>
+      </w:pPr>
+      <w:r>
+        <w:rPr>
+          <w:rFonts w:eastAsiaTheme="minorEastAsia"/>
+          <w:color w:val="FF0000"/>
         </w:rPr>
         <w:t>Though there are different assumptions that can be made about the dependence of transition rates over time, in this paper we will assume a time homogeneous model, meaning the intensities are constant over time.</w:t>
       </w:r>
@@ -949,7 +1065,11 @@
     </w:p>
     <w:p>
       <w:r>
-        <w:t>We will consider two data generating models: first, a simple illness-death model, and second, a more complex 5-state model. This is done so that we can investigate the impact of the number of states (and transitions) on the predictive performance results. Each simulation will have n=200,000 individuals. In order to compromise between reducing the Monte-Carlo standard errors and having a reasonable computation time, we will repeat the simulation 500 times (</w:t>
+        <w:t xml:space="preserve">We will consider two data generating models: first, a simple illness-death model, and second, a more complex 5-state model. This is done so that we can investigate the impact of the number of states (and transitions) on the predictive performance results. Each simulation will have n=200,000 individuals. In order to compromise between reducing the </w:t>
+      </w:r>
+      <w:r>
+        <w:lastRenderedPageBreak/>
+        <w:t>Monte-Carlo standard errors and having a reasonable computation time, we will repeat the simulation 500 times (</w:t>
       </w:r>
       <m:oMath>
         <m:sSub>
@@ -2288,6 +2408,7 @@
                 <w:sz w:val="22"/>
                 <w:szCs w:val="22"/>
               </w:rPr>
+              <w:lastRenderedPageBreak/>
               <w:t>Gender</w:t>
             </w:r>
           </w:p>
@@ -2345,7 +2466,6 @@
                 <w:sz w:val="22"/>
                 <w:szCs w:val="22"/>
               </w:rPr>
-              <w:lastRenderedPageBreak/>
               <w:t>BMI</w:t>
             </w:r>
           </w:p>
@@ -3102,21 +3222,7 @@
         <w:rPr>
           <w:rFonts w:eastAsiaTheme="minorEastAsia"/>
         </w:rPr>
-        <w:t>) was assumed to f</w:t>
-      </w:r>
-      <w:proofErr w:type="spellStart"/>
-      <w:r>
-        <w:rPr>
-          <w:rFonts w:eastAsiaTheme="minorEastAsia"/>
-        </w:rPr>
-        <w:t>ollow</w:t>
-      </w:r>
-      <w:proofErr w:type="spellEnd"/>
-      <w:r>
-        <w:rPr>
-          <w:rFonts w:eastAsiaTheme="minorEastAsia"/>
-        </w:rPr>
-        <w:t xml:space="preserve"> a Weibull distribution, where parameters were chosen based on the mean event time:</w:t>
+        <w:t>) was assumed to follow a Weibull distribution, where parameters were chosen based on the mean event time:</w:t>
       </w:r>
     </w:p>
     <w:commentRangeStart w:id="2"/>
@@ -4078,7 +4184,17 @@
                 <w:szCs w:val="22"/>
                 <w:lang w:eastAsia="en-GB"/>
               </w:rPr>
-              <w:t>The time passed since starting in the healthy state until being in the severe state (if severe state is not reached this will take the value of 1000, indicating censoring).</w:t>
+              <w:t xml:space="preserve">The time passed since starting in the healthy state until being in the severe state (if severe </w:t>
+            </w:r>
+            <w:r>
+              <w:rPr>
+                <w:rFonts w:eastAsia="Times New Roman" w:cstheme="minorHAnsi"/>
+                <w:sz w:val="22"/>
+                <w:szCs w:val="22"/>
+                <w:lang w:eastAsia="en-GB"/>
+              </w:rPr>
+              <w:lastRenderedPageBreak/>
+              <w:t>state is not reached this will take the value of 1000, indicating censoring).</w:t>
             </w:r>
           </w:p>
         </w:tc>
@@ -4639,22 +4755,82 @@
     </w:tbl>
     <w:p>
       <w:pPr>
-        <w:rPr>
-          <w:color w:val="FF0000"/>
-        </w:rPr>
-      </w:pPr>
-    </w:p>
-    <w:p>
-      <w:pPr>
-        <w:pStyle w:val="Heading3"/>
+        <w:pStyle w:val="Heading2"/>
+      </w:pPr>
+    </w:p>
+    <w:p/>
+    <w:p/>
+    <w:p/>
+    <w:p/>
+    <w:p/>
+    <w:p/>
+    <w:p/>
+    <w:p/>
+    <w:p/>
+    <w:p/>
+    <w:p/>
+    <w:p/>
+    <w:p/>
+    <w:p/>
+    <w:p/>
+    <w:p/>
+    <w:p>
+      <w:pPr>
+        <w:pStyle w:val="Heading2"/>
+      </w:pPr>
+      <w:r>
+        <w:lastRenderedPageBreak/>
+        <w:t>Penalisation Methods</w:t>
+      </w:r>
+    </w:p>
+    <w:p>
+      <w:r>
+        <w:t>After simulating our data, the next step was to apply each of the penalisation methods. The penalisation methods were chosen based on the paper ‘</w:t>
+      </w:r>
+      <w:r>
+        <w:rPr>
+          <w:i/>
+          <w:iCs/>
+        </w:rPr>
+        <w:t>Penalization and shrinkage methods produced unreliable clinical prediction models especially when sample size was small</w:t>
+      </w:r>
+      <w:r>
+        <w:rPr>
+          <w:i/>
+          <w:iCs/>
+        </w:rPr>
+        <w:t>’</w:t>
+      </w:r>
+      <w:r>
+        <w:t xml:space="preserve"> by Richard Riley et al, 2021. </w:t>
+      </w:r>
+      <w:r>
+        <w:t>The paper compared ridge regression, elastic net, LASSO, heuristic shrinkage, bootstrap shrinkage to unpenalized regression. In this paper, we chose to compare unpenalized regression to global (heuristic) shrinkage, LASSO, reduced-rank penalization and a Bayesian approach with a penalization prior. The following section will describe these methods and how they were applied to the simulated data.</w:t>
+      </w:r>
+    </w:p>
+    <w:p/>
+    <w:p>
+      <w:pPr>
+        <w:pStyle w:val="Heading4"/>
         <w:numPr>
-          <w:ilvl w:val="1"/>
+          <w:ilvl w:val="2"/>
           <w:numId w:val="1"/>
         </w:numPr>
       </w:pPr>
       <w:r>
-        <w:t>Penalisation Methods</w:t>
-      </w:r>
+        <w:t>MLE No Shrinkage</w:t>
+      </w:r>
+    </w:p>
+    <w:p/>
+    <w:p>
+      <w:r>
+        <w:t xml:space="preserve">The first method implemented was unpenalized Cox </w:t>
+      </w:r>
+      <w:proofErr w:type="gramStart"/>
+      <w:r>
+        <w:t>regression</w:t>
+      </w:r>
+      <w:proofErr w:type="gramEnd"/>
     </w:p>
     <w:p>
       <w:pPr>
@@ -4663,31 +4839,21 @@
           <w:szCs w:val="22"/>
         </w:rPr>
       </w:pPr>
-    </w:p>
-    <w:p>
-      <w:pPr>
-        <w:pStyle w:val="Heading4"/>
-      </w:pPr>
-      <w:r>
-        <w:t xml:space="preserve">3.2.1 </w:t>
-      </w:r>
-      <w:r>
-        <w:t>MLE No Shrinkage</w:t>
-      </w:r>
-    </w:p>
-    <w:p>
-      <w:pPr>
+      <w:proofErr w:type="gramStart"/>
+      <w:r>
         <w:rPr>
           <w:sz w:val="22"/>
           <w:szCs w:val="22"/>
         </w:rPr>
-      </w:pPr>
+        <w:t>In order to</w:t>
+      </w:r>
+      <w:proofErr w:type="gramEnd"/>
       <w:r>
         <w:rPr>
           <w:sz w:val="22"/>
           <w:szCs w:val="22"/>
         </w:rPr>
-        <w:t>In order to apply the MLE without shrinkage</w:t>
+        <w:t xml:space="preserve"> apply the MLE without shrinkage</w:t>
       </w:r>
       <w:r>
         <w:rPr>
@@ -5106,23 +5272,7 @@
           <w:sz w:val="22"/>
           <w:szCs w:val="22"/>
         </w:rPr>
-        <w:t xml:space="preserve"> is the log‐likelihood of a model with no predictors (</w:t>
-      </w:r>
-      <w:proofErr w:type="gramStart"/>
-      <w:r>
-        <w:rPr>
-          <w:sz w:val="22"/>
-          <w:szCs w:val="22"/>
-        </w:rPr>
-        <w:t>e.g.</w:t>
-      </w:r>
-      <w:proofErr w:type="gramEnd"/>
-      <w:r>
-        <w:rPr>
-          <w:sz w:val="22"/>
-          <w:szCs w:val="22"/>
-        </w:rPr>
-        <w:t xml:space="preserve"> intercept‐only cox proportional hazards model), and </w:t>
+        <w:t xml:space="preserve"> is the log‐likelihood of a model with no predictors (e.g. intercept‐only cox proportional hazards model), and </w:t>
       </w:r>
       <m:oMath>
         <m:r>
@@ -5252,7 +5402,15 @@
       </w:r>
     </w:p>
     <w:p>
-      <w:r>
+      <w:pPr>
+        <w:rPr>
+          <w:color w:val="FF0000"/>
+        </w:rPr>
+      </w:pPr>
+      <w:r>
+        <w:rPr>
+          <w:color w:val="FF0000"/>
+        </w:rPr>
         <w:t xml:space="preserve">The least absolute shrinkage and selection operator (LASSO, also known as </w:t>
       </w:r>
       <m:oMath>
@@ -5262,6 +5420,7 @@
               <w:rPr>
                 <w:rFonts w:ascii="Cambria Math" w:hAnsi="Cambria Math"/>
                 <w:i/>
+                <w:color w:val="FF0000"/>
               </w:rPr>
             </m:ctrlPr>
           </m:sSubPr>
@@ -5272,6 +5431,7 @@
               </m:rPr>
               <w:rPr>
                 <w:rFonts w:ascii="Cambria Math" w:hAnsi="Cambria Math"/>
+                <w:color w:val="FF0000"/>
               </w:rPr>
               <m:t>l</m:t>
             </m:r>
@@ -5280,6 +5440,7 @@
             <m:r>
               <w:rPr>
                 <w:rFonts w:ascii="Cambria Math" w:hAnsi="Cambria Math"/>
+                <w:color w:val="FF0000"/>
               </w:rPr>
               <m:t>1</m:t>
             </m:r>
@@ -5289,18 +5450,14 @@
       <w:r>
         <w:rPr>
           <w:rFonts w:eastAsiaTheme="minorEastAsia"/>
-        </w:rPr>
-        <w:t xml:space="preserve"> regu</w:t>
-      </w:r>
-      <w:proofErr w:type="spellStart"/>
-      <w:r>
-        <w:rPr>
-          <w:rFonts w:eastAsiaTheme="minorEastAsia"/>
-        </w:rPr>
-        <w:t>larisation</w:t>
-      </w:r>
-      <w:proofErr w:type="spellEnd"/>
-      <w:r>
+          <w:color w:val="FF0000"/>
+        </w:rPr>
+        <w:t xml:space="preserve"> regularisation</w:t>
+      </w:r>
+      <w:r>
+        <w:rPr>
+          <w:color w:val="FF0000"/>
+        </w:rPr>
         <w:t>) aims to minimise:</w:t>
       </w:r>
     </w:p>
@@ -5309,12 +5466,14 @@
         <w:jc w:val="center"/>
         <w:rPr>
           <w:rFonts w:eastAsiaTheme="minorEastAsia"/>
+          <w:color w:val="FF0000"/>
         </w:rPr>
       </w:pPr>
       <m:oMath>
         <m:r>
           <w:rPr>
             <w:rFonts w:ascii="Cambria Math" w:hAnsi="Cambria Math"/>
+            <w:color w:val="FF0000"/>
           </w:rPr>
           <m:t>F</m:t>
         </m:r>
@@ -5324,6 +5483,7 @@
               <w:rPr>
                 <w:rFonts w:ascii="Cambria Math" w:hAnsi="Cambria Math"/>
                 <w:i/>
+                <w:color w:val="FF0000"/>
               </w:rPr>
             </m:ctrlPr>
           </m:dPr>
@@ -5331,6 +5491,7 @@
             <m:r>
               <w:rPr>
                 <w:rFonts w:ascii="Cambria Math" w:hAnsi="Cambria Math"/>
+                <w:color w:val="FF0000"/>
               </w:rPr>
               <m:t>β</m:t>
             </m:r>
@@ -5339,6 +5500,7 @@
         <m:r>
           <w:rPr>
             <w:rFonts w:ascii="Cambria Math" w:hAnsi="Cambria Math"/>
+            <w:color w:val="FF0000"/>
           </w:rPr>
           <m:t xml:space="preserve">= </m:t>
         </m:r>
@@ -5350,6 +5512,7 @@
               <w:rPr>
                 <w:rFonts w:ascii="Cambria Math" w:hAnsi="Cambria Math"/>
                 <w:i/>
+                <w:color w:val="FF0000"/>
               </w:rPr>
             </m:ctrlPr>
           </m:naryPr>
@@ -5357,6 +5520,7 @@
             <m:r>
               <w:rPr>
                 <w:rFonts w:ascii="Cambria Math" w:hAnsi="Cambria Math"/>
+                <w:color w:val="FF0000"/>
               </w:rPr>
               <m:t>i=1</m:t>
             </m:r>
@@ -5365,6 +5529,7 @@
             <m:r>
               <w:rPr>
                 <w:rFonts w:ascii="Cambria Math" w:hAnsi="Cambria Math"/>
+                <w:color w:val="FF0000"/>
               </w:rPr>
               <m:t>n</m:t>
             </m:r>
@@ -5376,6 +5541,7 @@
                   <w:rPr>
                     <w:rFonts w:ascii="Cambria Math" w:hAnsi="Cambria Math"/>
                     <w:i/>
+                    <w:color w:val="FF0000"/>
                   </w:rPr>
                 </m:ctrlPr>
               </m:sSupPr>
@@ -5383,6 +5549,7 @@
                 <m:r>
                   <w:rPr>
                     <w:rFonts w:ascii="Cambria Math" w:hAnsi="Cambria Math"/>
+                    <w:color w:val="FF0000"/>
                   </w:rPr>
                   <m:t>(</m:t>
                 </m:r>
@@ -5392,6 +5559,7 @@
                       <w:rPr>
                         <w:rFonts w:ascii="Cambria Math" w:hAnsi="Cambria Math"/>
                         <w:i/>
+                        <w:color w:val="FF0000"/>
                       </w:rPr>
                     </m:ctrlPr>
                   </m:sSubPr>
@@ -5399,6 +5567,7 @@
                     <m:r>
                       <w:rPr>
                         <w:rFonts w:ascii="Cambria Math" w:hAnsi="Cambria Math"/>
+                        <w:color w:val="FF0000"/>
                       </w:rPr>
                       <m:t>y</m:t>
                     </m:r>
@@ -5407,6 +5576,7 @@
                     <m:r>
                       <w:rPr>
                         <w:rFonts w:ascii="Cambria Math" w:hAnsi="Cambria Math"/>
+                        <w:color w:val="FF0000"/>
                       </w:rPr>
                       <m:t>i</m:t>
                     </m:r>
@@ -5415,6 +5585,7 @@
                 <m:r>
                   <w:rPr>
                     <w:rFonts w:ascii="Cambria Math" w:hAnsi="Cambria Math"/>
+                    <w:color w:val="FF0000"/>
                   </w:rPr>
                   <m:t>-</m:t>
                 </m:r>
@@ -5424,6 +5595,7 @@
                       <w:rPr>
                         <w:rFonts w:ascii="Cambria Math" w:hAnsi="Cambria Math"/>
                         <w:i/>
+                        <w:color w:val="FF0000"/>
                       </w:rPr>
                     </m:ctrlPr>
                   </m:sSupPr>
@@ -5434,6 +5606,7 @@
                           <w:rPr>
                             <w:rFonts w:ascii="Cambria Math" w:hAnsi="Cambria Math"/>
                             <w:i/>
+                            <w:color w:val="FF0000"/>
                           </w:rPr>
                         </m:ctrlPr>
                       </m:sSubPr>
@@ -5441,6 +5614,7 @@
                         <m:r>
                           <w:rPr>
                             <w:rFonts w:ascii="Cambria Math" w:hAnsi="Cambria Math"/>
+                            <w:color w:val="FF0000"/>
                           </w:rPr>
                           <m:t>x</m:t>
                         </m:r>
@@ -5449,6 +5623,7 @@
                         <m:r>
                           <w:rPr>
                             <w:rFonts w:ascii="Cambria Math" w:hAnsi="Cambria Math"/>
+                            <w:color w:val="FF0000"/>
                           </w:rPr>
                           <m:t>i</m:t>
                         </m:r>
@@ -5459,6 +5634,7 @@
                     <m:r>
                       <w:rPr>
                         <w:rFonts w:ascii="Cambria Math" w:hAnsi="Cambria Math"/>
+                        <w:color w:val="FF0000"/>
                       </w:rPr>
                       <m:t>T</m:t>
                     </m:r>
@@ -5467,6 +5643,7 @@
                 <m:r>
                   <w:rPr>
                     <w:rFonts w:ascii="Cambria Math" w:hAnsi="Cambria Math"/>
+                    <w:color w:val="FF0000"/>
                   </w:rPr>
                   <m:t>β)</m:t>
                 </m:r>
@@ -5475,6 +5652,7 @@
                 <m:r>
                   <w:rPr>
                     <w:rFonts w:ascii="Cambria Math" w:hAnsi="Cambria Math"/>
+                    <w:color w:val="FF0000"/>
                   </w:rPr>
                   <m:t>2</m:t>
                 </m:r>
@@ -5483,6 +5661,7 @@
             <m:r>
               <w:rPr>
                 <w:rFonts w:ascii="Cambria Math" w:hAnsi="Cambria Math"/>
+                <w:color w:val="FF0000"/>
               </w:rPr>
               <m:t>+ λ</m:t>
             </m:r>
@@ -5494,6 +5673,7 @@
                   <w:rPr>
                     <w:rFonts w:ascii="Cambria Math" w:hAnsi="Cambria Math"/>
                     <w:i/>
+                    <w:color w:val="FF0000"/>
                   </w:rPr>
                 </m:ctrlPr>
               </m:naryPr>
@@ -5501,6 +5681,7 @@
                 <m:r>
                   <w:rPr>
                     <w:rFonts w:ascii="Cambria Math" w:hAnsi="Cambria Math"/>
+                    <w:color w:val="FF0000"/>
                   </w:rPr>
                   <m:t>j=1</m:t>
                 </m:r>
@@ -5509,6 +5690,7 @@
                 <m:r>
                   <w:rPr>
                     <w:rFonts w:ascii="Cambria Math" w:hAnsi="Cambria Math"/>
+                    <w:color w:val="FF0000"/>
                   </w:rPr>
                   <m:t>p</m:t>
                 </m:r>
@@ -5522,6 +5704,7 @@
                       <w:rPr>
                         <w:rFonts w:ascii="Cambria Math" w:hAnsi="Cambria Math"/>
                         <w:i/>
+                        <w:color w:val="FF0000"/>
                       </w:rPr>
                     </m:ctrlPr>
                   </m:dPr>
@@ -5532,6 +5715,7 @@
                           <w:rPr>
                             <w:rFonts w:ascii="Cambria Math" w:hAnsi="Cambria Math"/>
                             <w:i/>
+                            <w:color w:val="FF0000"/>
                           </w:rPr>
                         </m:ctrlPr>
                       </m:sSubPr>
@@ -5539,6 +5723,7 @@
                         <m:r>
                           <w:rPr>
                             <w:rFonts w:ascii="Cambria Math" w:hAnsi="Cambria Math"/>
+                            <w:color w:val="FF0000"/>
                           </w:rPr>
                           <m:t>β</m:t>
                         </m:r>
@@ -5547,6 +5732,7 @@
                         <m:r>
                           <w:rPr>
                             <w:rFonts w:ascii="Cambria Math" w:hAnsi="Cambria Math"/>
+                            <w:color w:val="FF0000"/>
                           </w:rPr>
                           <m:t>j</m:t>
                         </m:r>
@@ -5562,6 +5748,7 @@
       <w:r>
         <w:rPr>
           <w:rFonts w:eastAsiaTheme="minorEastAsia"/>
+          <w:color w:val="FF0000"/>
         </w:rPr>
         <w:t>,</w:t>
       </w:r>
@@ -5570,15 +5757,20 @@
       <w:pPr>
         <w:rPr>
           <w:rFonts w:eastAsiaTheme="minorEastAsia"/>
-        </w:rPr>
-      </w:pPr>
-      <w:r>
+          <w:color w:val="FF0000"/>
+        </w:rPr>
+      </w:pPr>
+      <w:r>
+        <w:rPr>
+          <w:color w:val="FF0000"/>
+        </w:rPr>
         <w:t xml:space="preserve">where </w:t>
       </w:r>
       <m:oMath>
         <m:r>
           <w:rPr>
             <w:rFonts w:ascii="Cambria Math" w:hAnsi="Cambria Math"/>
+            <w:color w:val="FF0000"/>
           </w:rPr>
           <m:t>λ≥0</m:t>
         </m:r>
@@ -5586,6 +5778,7 @@
       <w:r>
         <w:rPr>
           <w:rFonts w:eastAsiaTheme="minorEastAsia"/>
+          <w:color w:val="FF0000"/>
         </w:rPr>
         <w:t xml:space="preserve"> is a tuning parameter, that can be chosen using cross-validation.</w:t>
       </w:r>
@@ -5750,15 +5943,29 @@
       </w:r>
     </w:p>
     <w:p>
-      <w:r>
+      <w:pPr>
+        <w:rPr>
+          <w:color w:val="FF0000"/>
+        </w:rPr>
+      </w:pPr>
+      <w:r>
+        <w:rPr>
+          <w:color w:val="FF0000"/>
+        </w:rPr>
         <w:t>The fused least absolute shrinkage and selection operator (</w:t>
       </w:r>
       <w:proofErr w:type="gramStart"/>
       <w:r>
+        <w:rPr>
+          <w:color w:val="FF0000"/>
+        </w:rPr>
         <w:t>fused-LASSO</w:t>
       </w:r>
       <w:proofErr w:type="gramEnd"/>
       <w:r>
+        <w:rPr>
+          <w:color w:val="FF0000"/>
+        </w:rPr>
         <w:t>) aims to minimise:</w:t>
       </w:r>
     </w:p>
@@ -5766,6 +5973,7 @@
       <w:pPr>
         <w:rPr>
           <w:rFonts w:eastAsiaTheme="minorEastAsia"/>
+          <w:color w:val="FF0000"/>
         </w:rPr>
       </w:pPr>
       <m:oMathPara>
@@ -5773,7 +5981,9 @@
           <m:r>
             <w:rPr>
               <w:rFonts w:ascii="Cambria Math" w:hAnsi="Cambria Math"/>
+              <w:color w:val="FF0000"/>
             </w:rPr>
+            <w:lastRenderedPageBreak/>
             <m:t>F</m:t>
           </m:r>
           <m:d>
@@ -5782,6 +5992,7 @@
                 <w:rPr>
                   <w:rFonts w:ascii="Cambria Math" w:hAnsi="Cambria Math"/>
                   <w:i/>
+                  <w:color w:val="FF0000"/>
                 </w:rPr>
               </m:ctrlPr>
             </m:dPr>
@@ -5789,6 +6000,7 @@
               <m:r>
                 <w:rPr>
                   <w:rFonts w:ascii="Cambria Math" w:hAnsi="Cambria Math"/>
+                  <w:color w:val="FF0000"/>
                 </w:rPr>
                 <m:t>β</m:t>
               </m:r>
@@ -5797,6 +6009,7 @@
           <m:r>
             <w:rPr>
               <w:rFonts w:ascii="Cambria Math" w:hAnsi="Cambria Math"/>
+              <w:color w:val="FF0000"/>
             </w:rPr>
             <m:t xml:space="preserve">= </m:t>
           </m:r>
@@ -5806,6 +6019,7 @@
                 <w:rPr>
                   <w:rFonts w:ascii="Cambria Math" w:hAnsi="Cambria Math"/>
                   <w:i/>
+                  <w:color w:val="FF0000"/>
                 </w:rPr>
               </m:ctrlPr>
             </m:fPr>
@@ -5813,6 +6027,7 @@
               <m:r>
                 <w:rPr>
                   <w:rFonts w:ascii="Cambria Math" w:hAnsi="Cambria Math"/>
+                  <w:color w:val="FF0000"/>
                 </w:rPr>
                 <m:t>1</m:t>
               </m:r>
@@ -5821,6 +6036,7 @@
               <m:r>
                 <w:rPr>
                   <w:rFonts w:ascii="Cambria Math" w:hAnsi="Cambria Math"/>
+                  <w:color w:val="FF0000"/>
                 </w:rPr>
                 <m:t>N</m:t>
               </m:r>
@@ -5834,6 +6050,7 @@
                 <w:rPr>
                   <w:rFonts w:ascii="Cambria Math" w:hAnsi="Cambria Math"/>
                   <w:i/>
+                  <w:color w:val="FF0000"/>
                 </w:rPr>
               </m:ctrlPr>
             </m:naryPr>
@@ -5841,6 +6058,7 @@
               <m:r>
                 <w:rPr>
                   <w:rFonts w:ascii="Cambria Math" w:hAnsi="Cambria Math"/>
+                  <w:color w:val="FF0000"/>
                 </w:rPr>
                 <m:t>i=1</m:t>
               </m:r>
@@ -5849,6 +6067,7 @@
               <m:r>
                 <w:rPr>
                   <w:rFonts w:ascii="Cambria Math" w:hAnsi="Cambria Math"/>
+                  <w:color w:val="FF0000"/>
                 </w:rPr>
                 <m:t>N</m:t>
               </m:r>
@@ -5860,6 +6079,7 @@
                     <w:rPr>
                       <w:rFonts w:ascii="Cambria Math" w:hAnsi="Cambria Math"/>
                       <w:i/>
+                      <w:color w:val="FF0000"/>
                     </w:rPr>
                   </m:ctrlPr>
                 </m:sSupPr>
@@ -5867,6 +6087,7 @@
                   <m:r>
                     <w:rPr>
                       <w:rFonts w:ascii="Cambria Math" w:hAnsi="Cambria Math"/>
+                      <w:color w:val="FF0000"/>
                     </w:rPr>
                     <m:t>(</m:t>
                   </m:r>
@@ -5876,6 +6097,7 @@
                         <w:rPr>
                           <w:rFonts w:ascii="Cambria Math" w:hAnsi="Cambria Math"/>
                           <w:i/>
+                          <w:color w:val="FF0000"/>
                         </w:rPr>
                       </m:ctrlPr>
                     </m:sSubPr>
@@ -5883,6 +6105,7 @@
                       <m:r>
                         <w:rPr>
                           <w:rFonts w:ascii="Cambria Math" w:hAnsi="Cambria Math"/>
+                          <w:color w:val="FF0000"/>
                         </w:rPr>
                         <m:t>y</m:t>
                       </m:r>
@@ -5891,6 +6114,7 @@
                       <m:r>
                         <w:rPr>
                           <w:rFonts w:ascii="Cambria Math" w:hAnsi="Cambria Math"/>
+                          <w:color w:val="FF0000"/>
                         </w:rPr>
                         <m:t>i</m:t>
                       </m:r>
@@ -5899,6 +6123,7 @@
                   <m:r>
                     <w:rPr>
                       <w:rFonts w:ascii="Cambria Math" w:hAnsi="Cambria Math"/>
+                      <w:color w:val="FF0000"/>
                     </w:rPr>
                     <m:t>-</m:t>
                   </m:r>
@@ -5908,6 +6133,7 @@
                         <w:rPr>
                           <w:rFonts w:ascii="Cambria Math" w:hAnsi="Cambria Math"/>
                           <w:i/>
+                          <w:color w:val="FF0000"/>
                         </w:rPr>
                       </m:ctrlPr>
                     </m:sSupPr>
@@ -5918,6 +6144,7 @@
                             <w:rPr>
                               <w:rFonts w:ascii="Cambria Math" w:hAnsi="Cambria Math"/>
                               <w:i/>
+                              <w:color w:val="FF0000"/>
                             </w:rPr>
                           </m:ctrlPr>
                         </m:sSubPr>
@@ -5925,6 +6152,7 @@
                           <m:r>
                             <w:rPr>
                               <w:rFonts w:ascii="Cambria Math" w:hAnsi="Cambria Math"/>
+                              <w:color w:val="FF0000"/>
                             </w:rPr>
                             <m:t>x</m:t>
                           </m:r>
@@ -5933,6 +6161,7 @@
                           <m:r>
                             <w:rPr>
                               <w:rFonts w:ascii="Cambria Math" w:hAnsi="Cambria Math"/>
+                              <w:color w:val="FF0000"/>
                             </w:rPr>
                             <m:t>i</m:t>
                           </m:r>
@@ -5943,6 +6172,7 @@
                       <m:r>
                         <w:rPr>
                           <w:rFonts w:ascii="Cambria Math" w:hAnsi="Cambria Math"/>
+                          <w:color w:val="FF0000"/>
                         </w:rPr>
                         <m:t>T</m:t>
                       </m:r>
@@ -5951,6 +6181,7 @@
                   <m:r>
                     <w:rPr>
                       <w:rFonts w:ascii="Cambria Math" w:hAnsi="Cambria Math"/>
+                      <w:color w:val="FF0000"/>
                     </w:rPr>
                     <m:t>β)</m:t>
                   </m:r>
@@ -5959,6 +6190,7 @@
                   <m:r>
                     <w:rPr>
                       <w:rFonts w:ascii="Cambria Math" w:hAnsi="Cambria Math"/>
+                      <w:color w:val="FF0000"/>
                     </w:rPr>
                     <m:t>2</m:t>
                   </m:r>
@@ -5967,6 +6199,7 @@
               <m:r>
                 <w:rPr>
                   <w:rFonts w:ascii="Cambria Math" w:hAnsi="Cambria Math"/>
+                  <w:color w:val="FF0000"/>
                 </w:rPr>
                 <m:t xml:space="preserve"> ,</m:t>
               </m:r>
@@ -5979,11 +6212,13 @@
       <w:pPr>
         <w:rPr>
           <w:rFonts w:eastAsiaTheme="minorEastAsia"/>
-        </w:rPr>
-      </w:pPr>
-      <w:r>
-        <w:rPr>
-          <w:rFonts w:eastAsiaTheme="minorEastAsia"/>
+          <w:color w:val="FF0000"/>
+        </w:rPr>
+      </w:pPr>
+      <w:r>
+        <w:rPr>
+          <w:rFonts w:eastAsiaTheme="minorEastAsia"/>
+          <w:color w:val="FF0000"/>
         </w:rPr>
         <w:t xml:space="preserve">subject to </w:t>
       </w:r>
@@ -5996,6 +6231,7 @@
               <w:rPr>
                 <w:rFonts w:ascii="Cambria Math" w:eastAsiaTheme="minorEastAsia" w:hAnsi="Cambria Math"/>
                 <w:i/>
+                <w:color w:val="FF0000"/>
               </w:rPr>
             </m:ctrlPr>
           </m:naryPr>
@@ -6003,6 +6239,7 @@
             <m:r>
               <w:rPr>
                 <w:rFonts w:ascii="Cambria Math" w:eastAsiaTheme="minorEastAsia" w:hAnsi="Cambria Math"/>
+                <w:color w:val="FF0000"/>
               </w:rPr>
               <m:t>j=1</m:t>
             </m:r>
@@ -6011,6 +6248,7 @@
             <m:r>
               <w:rPr>
                 <w:rFonts w:ascii="Cambria Math" w:eastAsiaTheme="minorEastAsia" w:hAnsi="Cambria Math"/>
+                <w:color w:val="FF0000"/>
               </w:rPr>
               <m:t>p</m:t>
             </m:r>
@@ -6024,6 +6262,7 @@
                   <w:rPr>
                     <w:rFonts w:ascii="Cambria Math" w:hAnsi="Cambria Math"/>
                     <w:i/>
+                    <w:color w:val="FF0000"/>
                   </w:rPr>
                 </m:ctrlPr>
               </m:dPr>
@@ -6034,6 +6273,7 @@
                       <w:rPr>
                         <w:rFonts w:ascii="Cambria Math" w:hAnsi="Cambria Math"/>
                         <w:i/>
+                        <w:color w:val="FF0000"/>
                       </w:rPr>
                     </m:ctrlPr>
                   </m:sSubPr>
@@ -6041,6 +6281,7 @@
                     <m:r>
                       <w:rPr>
                         <w:rFonts w:ascii="Cambria Math" w:hAnsi="Cambria Math"/>
+                        <w:color w:val="FF0000"/>
                       </w:rPr>
                       <m:t>β</m:t>
                     </m:r>
@@ -6049,6 +6290,7 @@
                     <m:r>
                       <w:rPr>
                         <w:rFonts w:ascii="Cambria Math" w:hAnsi="Cambria Math"/>
+                        <w:color w:val="FF0000"/>
                       </w:rPr>
                       <m:t>j</m:t>
                     </m:r>
@@ -6061,6 +6303,7 @@
         <m:r>
           <w:rPr>
             <w:rFonts w:ascii="Cambria Math" w:eastAsiaTheme="minorEastAsia" w:hAnsi="Cambria Math"/>
+            <w:color w:val="FF0000"/>
           </w:rPr>
           <m:t xml:space="preserve"> ≤</m:t>
         </m:r>
@@ -6070,6 +6313,7 @@
               <w:rPr>
                 <w:rFonts w:ascii="Cambria Math" w:eastAsiaTheme="minorEastAsia" w:hAnsi="Cambria Math"/>
                 <w:i/>
+                <w:color w:val="FF0000"/>
               </w:rPr>
             </m:ctrlPr>
           </m:sSubPr>
@@ -6077,6 +6321,7 @@
             <m:r>
               <w:rPr>
                 <w:rFonts w:ascii="Cambria Math" w:eastAsiaTheme="minorEastAsia" w:hAnsi="Cambria Math"/>
+                <w:color w:val="FF0000"/>
               </w:rPr>
               <m:t>t</m:t>
             </m:r>
@@ -6085,6 +6330,7 @@
             <m:r>
               <w:rPr>
                 <w:rFonts w:ascii="Cambria Math" w:eastAsiaTheme="minorEastAsia" w:hAnsi="Cambria Math"/>
+                <w:color w:val="FF0000"/>
               </w:rPr>
               <m:t>1</m:t>
             </m:r>
@@ -6094,6 +6340,7 @@
       <w:r>
         <w:rPr>
           <w:rFonts w:eastAsiaTheme="minorEastAsia"/>
+          <w:color w:val="FF0000"/>
         </w:rPr>
         <w:t xml:space="preserve"> and </w:t>
       </w:r>
@@ -6106,6 +6353,7 @@
               <w:rPr>
                 <w:rFonts w:ascii="Cambria Math" w:eastAsiaTheme="minorEastAsia" w:hAnsi="Cambria Math"/>
                 <w:i/>
+                <w:color w:val="FF0000"/>
               </w:rPr>
             </m:ctrlPr>
           </m:naryPr>
@@ -6113,20 +6361,16 @@
             <m:r>
               <w:rPr>
                 <w:rFonts w:ascii="Cambria Math" w:eastAsiaTheme="minorEastAsia" w:hAnsi="Cambria Math"/>
-              </w:rPr>
-              <m:t>j=</m:t>
-            </m:r>
-            <m:r>
-              <w:rPr>
-                <w:rFonts w:ascii="Cambria Math" w:eastAsiaTheme="minorEastAsia" w:hAnsi="Cambria Math"/>
-              </w:rPr>
-              <m:t>2</m:t>
+                <w:color w:val="FF0000"/>
+              </w:rPr>
+              <m:t>j=2</m:t>
             </m:r>
           </m:sub>
           <m:sup>
             <m:r>
               <w:rPr>
                 <w:rFonts w:ascii="Cambria Math" w:eastAsiaTheme="minorEastAsia" w:hAnsi="Cambria Math"/>
+                <w:color w:val="FF0000"/>
               </w:rPr>
               <m:t>p</m:t>
             </m:r>
@@ -6140,6 +6384,7 @@
                   <w:rPr>
                     <w:rFonts w:ascii="Cambria Math" w:hAnsi="Cambria Math"/>
                     <w:i/>
+                    <w:color w:val="FF0000"/>
                   </w:rPr>
                 </m:ctrlPr>
               </m:dPr>
@@ -6150,6 +6395,7 @@
                       <w:rPr>
                         <w:rFonts w:ascii="Cambria Math" w:hAnsi="Cambria Math"/>
                         <w:i/>
+                        <w:color w:val="FF0000"/>
                       </w:rPr>
                     </m:ctrlPr>
                   </m:sSubPr>
@@ -6157,6 +6403,7 @@
                     <m:r>
                       <w:rPr>
                         <w:rFonts w:ascii="Cambria Math" w:hAnsi="Cambria Math"/>
+                        <w:color w:val="FF0000"/>
                       </w:rPr>
                       <m:t>β</m:t>
                     </m:r>
@@ -6165,20 +6412,16 @@
                     <m:r>
                       <w:rPr>
                         <w:rFonts w:ascii="Cambria Math" w:hAnsi="Cambria Math"/>
+                        <w:color w:val="FF0000"/>
                       </w:rPr>
-                      <m:t>j</m:t>
-                    </m:r>
-                    <m:r>
-                      <w:rPr>
-                        <w:rFonts w:ascii="Cambria Math" w:hAnsi="Cambria Math"/>
-                      </w:rPr>
-                      <m:t xml:space="preserve"> </m:t>
+                      <m:t xml:space="preserve">j </m:t>
                     </m:r>
                   </m:sub>
                 </m:sSub>
                 <m:r>
                   <w:rPr>
                     <w:rFonts w:ascii="Cambria Math" w:hAnsi="Cambria Math"/>
+                    <w:color w:val="FF0000"/>
                   </w:rPr>
                   <m:t xml:space="preserve">- </m:t>
                 </m:r>
@@ -6188,6 +6431,7 @@
                       <w:rPr>
                         <w:rFonts w:ascii="Cambria Math" w:hAnsi="Cambria Math"/>
                         <w:i/>
+                        <w:color w:val="FF0000"/>
                       </w:rPr>
                     </m:ctrlPr>
                   </m:sSubPr>
@@ -6195,6 +6439,7 @@
                     <m:r>
                       <w:rPr>
                         <w:rFonts w:ascii="Cambria Math" w:hAnsi="Cambria Math"/>
+                        <w:color w:val="FF0000"/>
                       </w:rPr>
                       <m:t>β</m:t>
                     </m:r>
@@ -6203,6 +6448,7 @@
                     <m:r>
                       <w:rPr>
                         <w:rFonts w:ascii="Cambria Math" w:hAnsi="Cambria Math"/>
+                        <w:color w:val="FF0000"/>
                       </w:rPr>
                       <m:t>j-1</m:t>
                     </m:r>
@@ -6213,6 +6459,7 @@
             <m:r>
               <w:rPr>
                 <w:rFonts w:ascii="Cambria Math" w:hAnsi="Cambria Math"/>
+                <w:color w:val="FF0000"/>
               </w:rPr>
               <m:t xml:space="preserve"> ≤</m:t>
             </m:r>
@@ -6222,6 +6469,7 @@
                   <w:rPr>
                     <w:rFonts w:ascii="Cambria Math" w:hAnsi="Cambria Math"/>
                     <w:i/>
+                    <w:color w:val="FF0000"/>
                   </w:rPr>
                 </m:ctrlPr>
               </m:sSubPr>
@@ -6229,6 +6477,7 @@
                 <m:r>
                   <w:rPr>
                     <w:rFonts w:ascii="Cambria Math" w:hAnsi="Cambria Math"/>
+                    <w:color w:val="FF0000"/>
                   </w:rPr>
                   <m:t>t</m:t>
                 </m:r>
@@ -6237,6 +6486,7 @@
                 <m:r>
                   <w:rPr>
                     <w:rFonts w:ascii="Cambria Math" w:hAnsi="Cambria Math"/>
+                    <w:color w:val="FF0000"/>
                   </w:rPr>
                   <m:t>2</m:t>
                 </m:r>
@@ -6248,15 +6498,27 @@
       <w:r>
         <w:rPr>
           <w:rFonts w:eastAsiaTheme="minorEastAsia"/>
+          <w:color w:val="FF0000"/>
         </w:rPr>
         <w:t>.</w:t>
       </w:r>
     </w:p>
     <w:p>
-      <w:r>
+      <w:pPr>
+        <w:rPr>
+          <w:color w:val="FF0000"/>
+        </w:rPr>
+      </w:pPr>
+      <w:r>
+        <w:rPr>
+          <w:color w:val="FF0000"/>
+        </w:rPr>
         <w:t xml:space="preserve">The first constraint is the same constraint as in the LASSO penalised likelihood, while the second constraint </w:t>
       </w:r>
       <w:r>
+        <w:rPr>
+          <w:color w:val="FF0000"/>
+        </w:rPr>
         <w:t>penalises large changes to temporal structure, forcing any coefficients to vary smoothly.</w:t>
       </w:r>
     </w:p>
@@ -6325,10 +6587,21 @@
       </w:r>
     </w:p>
     <w:p>
-      <w:r>
+      <w:pPr>
+        <w:rPr>
+          <w:color w:val="FF0000"/>
+        </w:rPr>
+      </w:pPr>
+      <w:r>
+        <w:rPr>
+          <w:color w:val="FF0000"/>
+        </w:rPr>
         <w:t>The reduced rank method is a form of pre-penalisation</w:t>
       </w:r>
       <w:r>
+        <w:rPr>
+          <w:color w:val="FF0000"/>
+        </w:rPr>
         <w:t xml:space="preserve">, which encourages some of the parameters to be constrained to be close or equal to zero. It is often applied when there is prior knowledge or belief that the true underlying structure involves a lower-dimension subspace. </w:t>
       </w:r>
     </w:p>
@@ -6336,15 +6609,20 @@
       <w:pPr>
         <w:rPr>
           <w:rFonts w:eastAsiaTheme="minorEastAsia"/>
-        </w:rPr>
-      </w:pPr>
-      <w:r>
+          <w:color w:val="FF0000"/>
+        </w:rPr>
+      </w:pPr>
+      <w:r>
+        <w:rPr>
+          <w:color w:val="FF0000"/>
+        </w:rPr>
         <w:t xml:space="preserve">A model with time-varying effects of covariates can be described using a structure matrix </w:t>
       </w:r>
       <m:oMath>
         <m:r>
           <w:rPr>
             <w:rFonts w:ascii="Cambria Math" w:hAnsi="Cambria Math"/>
+            <w:color w:val="FF0000"/>
           </w:rPr>
           <m:t>⊝</m:t>
         </m:r>
@@ -6352,12 +6630,14 @@
       <w:r>
         <w:rPr>
           <w:rFonts w:eastAsiaTheme="minorEastAsia"/>
+          <w:color w:val="FF0000"/>
         </w:rPr>
         <w:t xml:space="preserve"> which contains the coefficients for the covariates and their interactions with the time functions. This structure matrix can be factorised in different ways, resulting in a matrix with a lower rank</w:t>
       </w:r>
       <w:r>
         <w:rPr>
           <w:rFonts w:eastAsiaTheme="minorEastAsia"/>
+          <w:color w:val="FF0000"/>
         </w:rPr>
         <w:t xml:space="preserve"> </w:t>
       </w:r>
@@ -6365,6 +6645,7 @@
         <m:r>
           <w:rPr>
             <w:rFonts w:ascii="Cambria Math" w:eastAsiaTheme="minorEastAsia" w:hAnsi="Cambria Math"/>
+            <w:color w:val="FF0000"/>
           </w:rPr>
           <m:t>r</m:t>
         </m:r>
@@ -6372,6 +6653,7 @@
       <w:r>
         <w:rPr>
           <w:rFonts w:eastAsiaTheme="minorEastAsia"/>
+          <w:color w:val="FF0000"/>
         </w:rPr>
         <w:t xml:space="preserve">. If we consider </w:t>
       </w:r>
@@ -6379,6 +6661,7 @@
         <m:r>
           <w:rPr>
             <w:rFonts w:ascii="Cambria Math" w:eastAsiaTheme="minorEastAsia" w:hAnsi="Cambria Math"/>
+            <w:color w:val="FF0000"/>
           </w:rPr>
           <m:t>B</m:t>
         </m:r>
@@ -6386,6 +6669,7 @@
       <w:r>
         <w:rPr>
           <w:rFonts w:eastAsiaTheme="minorEastAsia"/>
+          <w:color w:val="FF0000"/>
         </w:rPr>
         <w:t xml:space="preserve"> a </w:t>
       </w:r>
@@ -6393,6 +6677,7 @@
         <m:r>
           <w:rPr>
             <w:rFonts w:ascii="Cambria Math" w:eastAsiaTheme="minorEastAsia" w:hAnsi="Cambria Math"/>
+            <w:color w:val="FF0000"/>
           </w:rPr>
           <m:t>p*r</m:t>
         </m:r>
@@ -6400,6 +6685,7 @@
       <w:r>
         <w:rPr>
           <w:rFonts w:eastAsiaTheme="minorEastAsia"/>
+          <w:color w:val="FF0000"/>
         </w:rPr>
         <w:t xml:space="preserve"> matrix and </w:t>
       </w:r>
@@ -6410,6 +6696,7 @@
           </m:rPr>
           <w:rPr>
             <w:rFonts w:ascii="Cambria Math" w:eastAsiaTheme="minorEastAsia" w:hAnsi="Cambria Math"/>
+            <w:color w:val="FF0000"/>
           </w:rPr>
           <m:t>Γ</m:t>
         </m:r>
@@ -6417,6 +6704,7 @@
       <w:r>
         <w:rPr>
           <w:rFonts w:eastAsiaTheme="minorEastAsia"/>
+          <w:color w:val="FF0000"/>
         </w:rPr>
         <w:t xml:space="preserve"> a </w:t>
       </w:r>
@@ -6424,6 +6712,7 @@
         <m:r>
           <w:rPr>
             <w:rFonts w:ascii="Cambria Math" w:eastAsiaTheme="minorEastAsia" w:hAnsi="Cambria Math"/>
+            <w:color w:val="FF0000"/>
           </w:rPr>
           <m:t>q*r</m:t>
         </m:r>
@@ -6431,27 +6720,15 @@
       <w:r>
         <w:rPr>
           <w:rFonts w:eastAsiaTheme="minorEastAsia"/>
-        </w:rPr>
-        <w:t xml:space="preserve"> matrix of coef</w:t>
-      </w:r>
-      <w:proofErr w:type="spellStart"/>
-      <w:r>
-        <w:rPr>
-          <w:rFonts w:eastAsiaTheme="minorEastAsia"/>
-        </w:rPr>
-        <w:t>ficients</w:t>
-      </w:r>
-      <w:proofErr w:type="spellEnd"/>
-      <w:r>
-        <w:rPr>
-          <w:rFonts w:eastAsiaTheme="minorEastAsia"/>
-        </w:rPr>
-        <w:t xml:space="preserve"> that factorise the </w:t>
+          <w:color w:val="FF0000"/>
+        </w:rPr>
+        <w:t xml:space="preserve"> matrix of coefficients that factorise the </w:t>
       </w:r>
       <m:oMath>
         <m:r>
           <w:rPr>
             <w:rFonts w:ascii="Cambria Math" w:hAnsi="Cambria Math"/>
+            <w:color w:val="FF0000"/>
           </w:rPr>
           <m:t>⊝</m:t>
         </m:r>
@@ -6459,6 +6736,7 @@
       <w:r>
         <w:rPr>
           <w:rFonts w:eastAsiaTheme="minorEastAsia"/>
+          <w:color w:val="FF0000"/>
         </w:rPr>
         <w:t xml:space="preserve"> matrix as </w:t>
       </w:r>
@@ -6466,14 +6744,9 @@
         <m:r>
           <w:rPr>
             <w:rFonts w:ascii="Cambria Math" w:hAnsi="Cambria Math"/>
+            <w:color w:val="FF0000"/>
           </w:rPr>
-          <m:t>⊝</m:t>
-        </m:r>
-        <m:r>
-          <w:rPr>
-            <w:rFonts w:ascii="Cambria Math" w:hAnsi="Cambria Math"/>
-          </w:rPr>
-          <m:t xml:space="preserve"> =B</m:t>
+          <m:t>⊝ =B</m:t>
         </m:r>
         <m:r>
           <m:rPr>
@@ -6481,31 +6754,15 @@
           </m:rPr>
           <w:rPr>
             <w:rFonts w:ascii="Cambria Math" w:eastAsiaTheme="minorEastAsia" w:hAnsi="Cambria Math"/>
+            <w:color w:val="FF0000"/>
           </w:rPr>
-          <m:t xml:space="preserve"> </m:t>
-        </m:r>
-        <m:r>
-          <m:rPr>
-            <m:sty m:val="p"/>
-          </m:rPr>
-          <w:rPr>
-            <w:rFonts w:ascii="Cambria Math" w:eastAsiaTheme="minorEastAsia" w:hAnsi="Cambria Math"/>
-          </w:rPr>
-          <m:t>Γ</m:t>
-        </m:r>
-        <m:r>
-          <m:rPr>
-            <m:sty m:val="p"/>
-          </m:rPr>
-          <w:rPr>
-            <w:rFonts w:ascii="Cambria Math" w:eastAsiaTheme="minorEastAsia" w:hAnsi="Cambria Math"/>
-          </w:rPr>
-          <m:t>'</m:t>
+          <m:t xml:space="preserve"> Γ'</m:t>
         </m:r>
       </m:oMath>
       <w:r>
         <w:rPr>
           <w:rFonts w:eastAsiaTheme="minorEastAsia"/>
+          <w:color w:val="FF0000"/>
         </w:rPr>
         <w:t xml:space="preserve">, then the rank </w:t>
       </w:r>
@@ -6513,6 +6770,7 @@
         <m:r>
           <w:rPr>
             <w:rFonts w:ascii="Cambria Math" w:eastAsiaTheme="minorEastAsia" w:hAnsi="Cambria Math"/>
+            <w:color w:val="FF0000"/>
           </w:rPr>
           <m:t>r</m:t>
         </m:r>
@@ -6520,16 +6778,23 @@
       <w:r>
         <w:rPr>
           <w:rFonts w:eastAsiaTheme="minorEastAsia"/>
+          <w:color w:val="FF0000"/>
         </w:rPr>
         <w:t xml:space="preserve"> model can be written as:</w:t>
       </w:r>
     </w:p>
     <w:p>
+      <w:pPr>
+        <w:rPr>
+          <w:color w:val="FF0000"/>
+        </w:rPr>
+      </w:pPr>
       <m:oMathPara>
         <m:oMath>
           <m:r>
             <w:rPr>
               <w:rFonts w:ascii="Cambria Math" w:hAnsi="Cambria Math"/>
+              <w:color w:val="FF0000"/>
             </w:rPr>
             <m:t>h</m:t>
           </m:r>
@@ -6539,6 +6804,7 @@
                 <w:rPr>
                   <w:rFonts w:ascii="Cambria Math" w:hAnsi="Cambria Math"/>
                   <w:i/>
+                  <w:color w:val="FF0000"/>
                 </w:rPr>
               </m:ctrlPr>
             </m:dPr>
@@ -6546,6 +6812,7 @@
               <m:r>
                 <w:rPr>
                   <w:rFonts w:ascii="Cambria Math" w:hAnsi="Cambria Math"/>
+                  <w:color w:val="FF0000"/>
                 </w:rPr>
                 <m:t>t</m:t>
               </m:r>
@@ -6554,6 +6821,7 @@
               <m:r>
                 <w:rPr>
                   <w:rFonts w:ascii="Cambria Math" w:hAnsi="Cambria Math"/>
+                  <w:color w:val="FF0000"/>
                 </w:rPr>
                 <m:t>X</m:t>
               </m:r>
@@ -6562,6 +6830,7 @@
           <m:r>
             <w:rPr>
               <w:rFonts w:ascii="Cambria Math" w:hAnsi="Cambria Math"/>
+              <w:color w:val="FF0000"/>
             </w:rPr>
             <m:t>=</m:t>
           </m:r>
@@ -6571,6 +6840,7 @@
                 <w:rPr>
                   <w:rFonts w:ascii="Cambria Math" w:hAnsi="Cambria Math"/>
                   <w:i/>
+                  <w:color w:val="FF0000"/>
                 </w:rPr>
               </m:ctrlPr>
             </m:sSubPr>
@@ -6578,6 +6848,7 @@
               <m:r>
                 <w:rPr>
                   <w:rFonts w:ascii="Cambria Math" w:hAnsi="Cambria Math"/>
+                  <w:color w:val="FF0000"/>
                 </w:rPr>
                 <m:t>h</m:t>
               </m:r>
@@ -6586,6 +6857,7 @@
               <m:r>
                 <w:rPr>
                   <w:rFonts w:ascii="Cambria Math" w:hAnsi="Cambria Math"/>
+                  <w:color w:val="FF0000"/>
                 </w:rPr>
                 <m:t>0</m:t>
               </m:r>
@@ -6597,6 +6869,7 @@
                 <w:rPr>
                   <w:rFonts w:ascii="Cambria Math" w:hAnsi="Cambria Math"/>
                   <w:i/>
+                  <w:color w:val="FF0000"/>
                 </w:rPr>
               </m:ctrlPr>
             </m:dPr>
@@ -6604,6 +6877,7 @@
               <m:r>
                 <w:rPr>
                   <w:rFonts w:ascii="Cambria Math" w:hAnsi="Cambria Math"/>
+                  <w:color w:val="FF0000"/>
                 </w:rPr>
                 <m:t>t</m:t>
               </m:r>
@@ -6615,12 +6889,14 @@
             </m:rPr>
             <w:rPr>
               <w:rFonts w:ascii="Cambria Math" w:hAnsi="Cambria Math"/>
+              <w:color w:val="FF0000"/>
             </w:rPr>
             <m:t>exp⁡</m:t>
           </m:r>
           <m:r>
             <w:rPr>
               <w:rFonts w:ascii="Cambria Math" w:hAnsi="Cambria Math"/>
+              <w:color w:val="FF0000"/>
             </w:rPr>
             <m:t>[XB</m:t>
           </m:r>
@@ -6629,6 +6905,7 @@
               <m:ctrlPr>
                 <w:rPr>
                   <w:rFonts w:ascii="Cambria Math" w:eastAsiaTheme="minorEastAsia" w:hAnsi="Cambria Math"/>
+                  <w:color w:val="FF0000"/>
                 </w:rPr>
               </m:ctrlPr>
             </m:sSupPr>
@@ -6639,6 +6916,7 @@
                 </m:rPr>
                 <w:rPr>
                   <w:rFonts w:ascii="Cambria Math" w:eastAsiaTheme="minorEastAsia" w:hAnsi="Cambria Math"/>
+                  <w:color w:val="FF0000"/>
                 </w:rPr>
                 <m:t>Γ</m:t>
               </m:r>
@@ -6647,6 +6925,7 @@
               <m:r>
                 <w:rPr>
                   <w:rFonts w:ascii="Cambria Math" w:eastAsiaTheme="minorEastAsia" w:hAnsi="Cambria Math"/>
+                  <w:color w:val="FF0000"/>
                 </w:rPr>
                 <m:t>'</m:t>
               </m:r>
@@ -6655,6 +6934,7 @@
           <m:r>
             <w:rPr>
               <w:rFonts w:ascii="Cambria Math" w:hAnsi="Cambria Math"/>
+              <w:color w:val="FF0000"/>
             </w:rPr>
             <m:t>F'(t)]</m:t>
           </m:r>
@@ -6714,7 +6994,6 @@
         <w:pStyle w:val="Heading4"/>
       </w:pPr>
       <w:r>
-        <w:lastRenderedPageBreak/>
         <w:t xml:space="preserve">3.2.6 </w:t>
       </w:r>
       <w:r>
@@ -7393,25 +7672,7 @@
           <w:sz w:val="22"/>
           <w:szCs w:val="22"/>
         </w:rPr>
-        <w:t xml:space="preserve"> indicated the half-Cauchy dist</w:t>
-      </w:r>
-      <w:proofErr w:type="spellStart"/>
-      <w:r>
-        <w:rPr>
-          <w:rFonts w:eastAsiaTheme="minorEastAsia"/>
-          <w:sz w:val="22"/>
-          <w:szCs w:val="22"/>
-        </w:rPr>
-        <w:t>ribution</w:t>
-      </w:r>
-      <w:proofErr w:type="spellEnd"/>
-      <w:r>
-        <w:rPr>
-          <w:rFonts w:eastAsiaTheme="minorEastAsia"/>
-          <w:sz w:val="22"/>
-          <w:szCs w:val="22"/>
-        </w:rPr>
-        <w:t xml:space="preserve">. </w:t>
+        <w:t xml:space="preserve"> indicated the half-Cauchy distribution. </w:t>
       </w:r>
       <m:oMath>
         <m:r>
@@ -7671,6 +7932,7 @@
         <w:pStyle w:val="Heading3"/>
       </w:pPr>
       <w:r>
+        <w:lastRenderedPageBreak/>
         <w:t xml:space="preserve">3.2.7 </w:t>
       </w:r>
       <w:r>
@@ -8188,7 +8450,7 @@
 </file>
 
 <file path=word/comments.xml><?xml version="1.0" encoding="utf-8"?>
-<w:comments xmlns:wpc="http://schemas.microsoft.com/office/word/2010/wordprocessingCanvas" xmlns:cx="http://schemas.microsoft.com/office/drawing/2014/chartex" xmlns:cx1="http://schemas.microsoft.com/office/drawing/2015/9/8/chartex" xmlns:cx2="http://schemas.microsoft.com/office/drawing/2015/10/21/chartex" xmlns:cx3="http://schemas.microsoft.com/office/drawing/2016/5/9/chartex" xmlns:cx4="http://schemas.microsoft.com/office/drawing/2016/5/10/chartex" xmlns:cx5="http://schemas.microsoft.com/office/drawing/2016/5/11/chartex" xmlns:cx6="http://schemas.microsoft.com/office/drawing/2016/5/12/chartex" xmlns:cx7="http://schemas.microsoft.com/office/drawing/2016/5/13/chartex" xmlns:cx8="http://schemas.microsoft.com/office/drawing/2016/5/14/chartex" xmlns:mc="http://schemas.openxmlformats.org/markup-compatibility/2006" xmlns:aink="http://schemas.microsoft.com/office/drawing/2016/ink" xmlns:am3d="http://schemas.microsoft.com/office/drawing/2017/model3d" xmlns:o="urn:schemas-microsoft-com:office:office" xmlns:oel="http://schemas.microsoft.com/office/2019/extlst" xmlns:r="http://schemas.openxmlformats.org/officeDocument/2006/relationships" xmlns:m="http://schemas.openxmlformats.org/officeDocument/2006/math" xmlns:v="urn:schemas-microsoft-com:vml" xmlns:wp14="http://schemas.microsoft.com/office/word/2010/wordprocessingDrawing" xmlns:wp="http://schemas.openxmlformats.org/drawingml/2006/wordprocessingDrawing" xmlns:w10="urn:schemas-microsoft-com:office:word" xmlns:w="http://schemas.openxmlformats.org/wordprocessingml/2006/main" xmlns:w14="http://schemas.microsoft.com/office/word/2010/wordml" xmlns:w15="http://schemas.microsoft.com/office/word/2012/wordml" xmlns:w16cex="http://schemas.microsoft.com/office/word/2018/wordml/cex" xmlns:w16cid="http://schemas.microsoft.com/office/word/2016/wordml/cid" xmlns:w16="http://schemas.microsoft.com/office/word/2018/wordml" xmlns:w16du="http://schemas.microsoft.com/office/word/2023/wordml/word16du" xmlns:w16sdtdh="http://schemas.microsoft.com/office/word/2020/wordml/sdtdatahash" xmlns:w16se="http://schemas.microsoft.com/office/word/2015/wordml/symex" xmlns:wpg="http://schemas.microsoft.com/office/word/2010/wordprocessingGroup" xmlns:wpi="http://schemas.microsoft.com/office/word/2010/wordprocessingInk" xmlns:wne="http://schemas.microsoft.com/office/word/2006/wordml" xmlns:wps="http://schemas.microsoft.com/office/word/2010/wordprocessingShape" mc:Ignorable="w14 w15 w16se w16cid w16 w16cex w16sdtdh wp14">
+<w:comments xmlns:wpc="http://schemas.microsoft.com/office/word/2010/wordprocessingCanvas" xmlns:cx="http://schemas.microsoft.com/office/drawing/2014/chartex" xmlns:cx1="http://schemas.microsoft.com/office/drawing/2015/9/8/chartex" xmlns:cx2="http://schemas.microsoft.com/office/drawing/2015/10/21/chartex" xmlns:cx3="http://schemas.microsoft.com/office/drawing/2016/5/9/chartex" xmlns:cx4="http://schemas.microsoft.com/office/drawing/2016/5/10/chartex" xmlns:cx5="http://schemas.microsoft.com/office/drawing/2016/5/11/chartex" xmlns:cx6="http://schemas.microsoft.com/office/drawing/2016/5/12/chartex" xmlns:cx7="http://schemas.microsoft.com/office/drawing/2016/5/13/chartex" xmlns:cx8="http://schemas.microsoft.com/office/drawing/2016/5/14/chartex" xmlns:mc="http://schemas.openxmlformats.org/markup-compatibility/2006" xmlns:aink="http://schemas.microsoft.com/office/drawing/2016/ink" xmlns:am3d="http://schemas.microsoft.com/office/drawing/2017/model3d" xmlns:o="urn:schemas-microsoft-com:office:office" xmlns:oel="http://schemas.microsoft.com/office/2019/extlst" xmlns:r="http://schemas.openxmlformats.org/officeDocument/2006/relationships" xmlns:m="http://schemas.openxmlformats.org/officeDocument/2006/math" xmlns:v="urn:schemas-microsoft-com:vml" xmlns:wp14="http://schemas.microsoft.com/office/word/2010/wordprocessingDrawing" xmlns:wp="http://schemas.openxmlformats.org/drawingml/2006/wordprocessingDrawing" xmlns:w10="urn:schemas-microsoft-com:office:word" xmlns:w="http://schemas.openxmlformats.org/wordprocessingml/2006/main" xmlns:w14="http://schemas.microsoft.com/office/word/2010/wordml" xmlns:w15="http://schemas.microsoft.com/office/word/2012/wordml" xmlns:w16cex="http://schemas.microsoft.com/office/word/2018/wordml/cex" xmlns:w16cid="http://schemas.microsoft.com/office/word/2016/wordml/cid" xmlns:w16="http://schemas.microsoft.com/office/word/2018/wordml" xmlns:w16sdtdh="http://schemas.microsoft.com/office/word/2020/wordml/sdtdatahash" xmlns:w16se="http://schemas.microsoft.com/office/word/2015/wordml/symex" xmlns:wpg="http://schemas.microsoft.com/office/word/2010/wordprocessingGroup" xmlns:wpi="http://schemas.microsoft.com/office/word/2010/wordprocessingInk" xmlns:wne="http://schemas.microsoft.com/office/word/2006/wordml" xmlns:wps="http://schemas.microsoft.com/office/word/2010/wordprocessingShape" mc:Ignorable="w14 w15 w16se w16cid w16 w16cex w16sdtdh wp14">
   <w:comment w:id="0" w:author="Chantelle Cornett" w:date="2023-11-27T15:05:00Z" w:initials="CC">
     <w:p>
       <w:pPr>
@@ -8201,13 +8463,8 @@
         <w:annotationRef/>
       </w:r>
       <w:r>
-        <w:t xml:space="preserve">Need to </w:t>
-      </w:r>
-      <w:proofErr w:type="gramStart"/>
-      <w:r>
-        <w:t>complete</w:t>
-      </w:r>
-      <w:proofErr w:type="gramEnd"/>
+        <w:t>Need to complete</w:t>
+      </w:r>
     </w:p>
   </w:comment>
   <w:comment w:id="1" w:author="Chantelle Cornett" w:date="2023-11-27T15:02:00Z" w:initials="CC">
@@ -8246,7 +8503,7 @@
 </file>
 
 <file path=word/commentsExtended.xml><?xml version="1.0" encoding="utf-8"?>
-<w15:commentsEx xmlns:wpc="http://schemas.microsoft.com/office/word/2010/wordprocessingCanvas" xmlns:cx="http://schemas.microsoft.com/office/drawing/2014/chartex" xmlns:cx1="http://schemas.microsoft.com/office/drawing/2015/9/8/chartex" xmlns:cx2="http://schemas.microsoft.com/office/drawing/2015/10/21/chartex" xmlns:cx3="http://schemas.microsoft.com/office/drawing/2016/5/9/chartex" xmlns:cx4="http://schemas.microsoft.com/office/drawing/2016/5/10/chartex" xmlns:cx5="http://schemas.microsoft.com/office/drawing/2016/5/11/chartex" xmlns:cx6="http://schemas.microsoft.com/office/drawing/2016/5/12/chartex" xmlns:cx7="http://schemas.microsoft.com/office/drawing/2016/5/13/chartex" xmlns:cx8="http://schemas.microsoft.com/office/drawing/2016/5/14/chartex" xmlns:mc="http://schemas.openxmlformats.org/markup-compatibility/2006" xmlns:aink="http://schemas.microsoft.com/office/drawing/2016/ink" xmlns:am3d="http://schemas.microsoft.com/office/drawing/2017/model3d" xmlns:o="urn:schemas-microsoft-com:office:office" xmlns:oel="http://schemas.microsoft.com/office/2019/extlst" xmlns:r="http://schemas.openxmlformats.org/officeDocument/2006/relationships" xmlns:m="http://schemas.openxmlformats.org/officeDocument/2006/math" xmlns:v="urn:schemas-microsoft-com:vml" xmlns:wp14="http://schemas.microsoft.com/office/word/2010/wordprocessingDrawing" xmlns:wp="http://schemas.openxmlformats.org/drawingml/2006/wordprocessingDrawing" xmlns:w10="urn:schemas-microsoft-com:office:word" xmlns:w="http://schemas.openxmlformats.org/wordprocessingml/2006/main" xmlns:w14="http://schemas.microsoft.com/office/word/2010/wordml" xmlns:w15="http://schemas.microsoft.com/office/word/2012/wordml" xmlns:w16cex="http://schemas.microsoft.com/office/word/2018/wordml/cex" xmlns:w16cid="http://schemas.microsoft.com/office/word/2016/wordml/cid" xmlns:w16="http://schemas.microsoft.com/office/word/2018/wordml" xmlns:w16du="http://schemas.microsoft.com/office/word/2023/wordml/word16du" xmlns:w16sdtdh="http://schemas.microsoft.com/office/word/2020/wordml/sdtdatahash" xmlns:w16se="http://schemas.microsoft.com/office/word/2015/wordml/symex" xmlns:wpg="http://schemas.microsoft.com/office/word/2010/wordprocessingGroup" xmlns:wpi="http://schemas.microsoft.com/office/word/2010/wordprocessingInk" xmlns:wne="http://schemas.microsoft.com/office/word/2006/wordml" xmlns:wps="http://schemas.microsoft.com/office/word/2010/wordprocessingShape" mc:Ignorable="w14 w15 w16se w16cid w16 w16cex w16sdtdh wp14">
+<w15:commentsEx xmlns:wpc="http://schemas.microsoft.com/office/word/2010/wordprocessingCanvas" xmlns:cx="http://schemas.microsoft.com/office/drawing/2014/chartex" xmlns:cx1="http://schemas.microsoft.com/office/drawing/2015/9/8/chartex" xmlns:cx2="http://schemas.microsoft.com/office/drawing/2015/10/21/chartex" xmlns:cx3="http://schemas.microsoft.com/office/drawing/2016/5/9/chartex" xmlns:cx4="http://schemas.microsoft.com/office/drawing/2016/5/10/chartex" xmlns:cx5="http://schemas.microsoft.com/office/drawing/2016/5/11/chartex" xmlns:cx6="http://schemas.microsoft.com/office/drawing/2016/5/12/chartex" xmlns:cx7="http://schemas.microsoft.com/office/drawing/2016/5/13/chartex" xmlns:cx8="http://schemas.microsoft.com/office/drawing/2016/5/14/chartex" xmlns:mc="http://schemas.openxmlformats.org/markup-compatibility/2006" xmlns:aink="http://schemas.microsoft.com/office/drawing/2016/ink" xmlns:am3d="http://schemas.microsoft.com/office/drawing/2017/model3d" xmlns:o="urn:schemas-microsoft-com:office:office" xmlns:oel="http://schemas.microsoft.com/office/2019/extlst" xmlns:r="http://schemas.openxmlformats.org/officeDocument/2006/relationships" xmlns:m="http://schemas.openxmlformats.org/officeDocument/2006/math" xmlns:v="urn:schemas-microsoft-com:vml" xmlns:wp14="http://schemas.microsoft.com/office/word/2010/wordprocessingDrawing" xmlns:wp="http://schemas.openxmlformats.org/drawingml/2006/wordprocessingDrawing" xmlns:w10="urn:schemas-microsoft-com:office:word" xmlns:w="http://schemas.openxmlformats.org/wordprocessingml/2006/main" xmlns:w14="http://schemas.microsoft.com/office/word/2010/wordml" xmlns:w15="http://schemas.microsoft.com/office/word/2012/wordml" xmlns:w16cex="http://schemas.microsoft.com/office/word/2018/wordml/cex" xmlns:w16cid="http://schemas.microsoft.com/office/word/2016/wordml/cid" xmlns:w16="http://schemas.microsoft.com/office/word/2018/wordml" xmlns:w16sdtdh="http://schemas.microsoft.com/office/word/2020/wordml/sdtdatahash" xmlns:w16se="http://schemas.microsoft.com/office/word/2015/wordml/symex" xmlns:wpg="http://schemas.microsoft.com/office/word/2010/wordprocessingGroup" xmlns:wpi="http://schemas.microsoft.com/office/word/2010/wordprocessingInk" xmlns:wne="http://schemas.microsoft.com/office/word/2006/wordml" xmlns:wps="http://schemas.microsoft.com/office/word/2010/wordprocessingShape" mc:Ignorable="w14 w15 w16se w16cid w16 w16cex w16sdtdh wp14">
   <w15:commentEx w15:paraId="0B9F70F3" w15:done="0"/>
   <w15:commentEx w15:paraId="227C4C33" w15:done="0"/>
   <w15:commentEx w15:paraId="7C228708" w15:done="0"/>
@@ -8254,7 +8511,7 @@
 </file>
 
 <file path=word/commentsExtensible.xml><?xml version="1.0" encoding="utf-8"?>
-<w16cex:commentsExtensible xmlns:wpc="http://schemas.microsoft.com/office/word/2010/wordprocessingCanvas" xmlns:cx="http://schemas.microsoft.com/office/drawing/2014/chartex" xmlns:cx1="http://schemas.microsoft.com/office/drawing/2015/9/8/chartex" xmlns:cx2="http://schemas.microsoft.com/office/drawing/2015/10/21/chartex" xmlns:cx3="http://schemas.microsoft.com/office/drawing/2016/5/9/chartex" xmlns:cx4="http://schemas.microsoft.com/office/drawing/2016/5/10/chartex" xmlns:cx5="http://schemas.microsoft.com/office/drawing/2016/5/11/chartex" xmlns:cx6="http://schemas.microsoft.com/office/drawing/2016/5/12/chartex" xmlns:cx7="http://schemas.microsoft.com/office/drawing/2016/5/13/chartex" xmlns:cx8="http://schemas.microsoft.com/office/drawing/2016/5/14/chartex" xmlns:mc="http://schemas.openxmlformats.org/markup-compatibility/2006" xmlns:aink="http://schemas.microsoft.com/office/drawing/2016/ink" xmlns:am3d="http://schemas.microsoft.com/office/drawing/2017/model3d" xmlns:o="urn:schemas-microsoft-com:office:office" xmlns:oel="http://schemas.microsoft.com/office/2019/extlst" xmlns:r="http://schemas.openxmlformats.org/officeDocument/2006/relationships" xmlns:m="http://schemas.openxmlformats.org/officeDocument/2006/math" xmlns:v="urn:schemas-microsoft-com:vml" xmlns:wp14="http://schemas.microsoft.com/office/word/2010/wordprocessingDrawing" xmlns:wp="http://schemas.openxmlformats.org/drawingml/2006/wordprocessingDrawing" xmlns:w10="urn:schemas-microsoft-com:office:word" xmlns:w="http://schemas.openxmlformats.org/wordprocessingml/2006/main" xmlns:w14="http://schemas.microsoft.com/office/word/2010/wordml" xmlns:w15="http://schemas.microsoft.com/office/word/2012/wordml" xmlns:w16cex="http://schemas.microsoft.com/office/word/2018/wordml/cex" xmlns:w16cid="http://schemas.microsoft.com/office/word/2016/wordml/cid" xmlns:w16="http://schemas.microsoft.com/office/word/2018/wordml" xmlns:w16du="http://schemas.microsoft.com/office/word/2023/wordml/word16du" xmlns:w16sdtdh="http://schemas.microsoft.com/office/word/2020/wordml/sdtdatahash" xmlns:w16se="http://schemas.microsoft.com/office/word/2015/wordml/symex" xmlns:wpg="http://schemas.microsoft.com/office/word/2010/wordprocessingGroup" xmlns:wpi="http://schemas.microsoft.com/office/word/2010/wordprocessingInk" xmlns:wne="http://schemas.microsoft.com/office/word/2006/wordml" xmlns:wps="http://schemas.microsoft.com/office/word/2010/wordprocessingShape" mc:Ignorable="w14 w15 w16se w16cid w16 w16cex w16sdtdh wp14">
+<w16cex:commentsExtensible xmlns:wpc="http://schemas.microsoft.com/office/word/2010/wordprocessingCanvas" xmlns:cx="http://schemas.microsoft.com/office/drawing/2014/chartex" xmlns:cx1="http://schemas.microsoft.com/office/drawing/2015/9/8/chartex" xmlns:cx2="http://schemas.microsoft.com/office/drawing/2015/10/21/chartex" xmlns:cx3="http://schemas.microsoft.com/office/drawing/2016/5/9/chartex" xmlns:cx4="http://schemas.microsoft.com/office/drawing/2016/5/10/chartex" xmlns:cx5="http://schemas.microsoft.com/office/drawing/2016/5/11/chartex" xmlns:cx6="http://schemas.microsoft.com/office/drawing/2016/5/12/chartex" xmlns:cx7="http://schemas.microsoft.com/office/drawing/2016/5/13/chartex" xmlns:cx8="http://schemas.microsoft.com/office/drawing/2016/5/14/chartex" xmlns:mc="http://schemas.openxmlformats.org/markup-compatibility/2006" xmlns:aink="http://schemas.microsoft.com/office/drawing/2016/ink" xmlns:am3d="http://schemas.microsoft.com/office/drawing/2017/model3d" xmlns:o="urn:schemas-microsoft-com:office:office" xmlns:oel="http://schemas.microsoft.com/office/2019/extlst" xmlns:r="http://schemas.openxmlformats.org/officeDocument/2006/relationships" xmlns:m="http://schemas.openxmlformats.org/officeDocument/2006/math" xmlns:v="urn:schemas-microsoft-com:vml" xmlns:wp14="http://schemas.microsoft.com/office/word/2010/wordprocessingDrawing" xmlns:wp="http://schemas.openxmlformats.org/drawingml/2006/wordprocessingDrawing" xmlns:w10="urn:schemas-microsoft-com:office:word" xmlns:w="http://schemas.openxmlformats.org/wordprocessingml/2006/main" xmlns:w14="http://schemas.microsoft.com/office/word/2010/wordml" xmlns:w15="http://schemas.microsoft.com/office/word/2012/wordml" xmlns:w16cex="http://schemas.microsoft.com/office/word/2018/wordml/cex" xmlns:w16cid="http://schemas.microsoft.com/office/word/2016/wordml/cid" xmlns:w16="http://schemas.microsoft.com/office/word/2018/wordml" xmlns:w16sdtdh="http://schemas.microsoft.com/office/word/2020/wordml/sdtdatahash" xmlns:w16se="http://schemas.microsoft.com/office/word/2015/wordml/symex" xmlns:wpg="http://schemas.microsoft.com/office/word/2010/wordprocessingGroup" xmlns:wpi="http://schemas.microsoft.com/office/word/2010/wordprocessingInk" xmlns:wne="http://schemas.microsoft.com/office/word/2006/wordml" xmlns:wps="http://schemas.microsoft.com/office/word/2010/wordprocessingShape" mc:Ignorable="w14 w15 w16se w16cid w16 w16cex w16sdtdh wp14">
   <w16cex:commentExtensible w16cex:durableId="290F2EC4" w16cex:dateUtc="2023-11-27T15:05:00Z"/>
   <w16cex:commentExtensible w16cex:durableId="290F2DF3" w16cex:dateUtc="2023-11-27T15:02:00Z"/>
   <w16cex:commentExtensible w16cex:durableId="290F2DFC" w16cex:dateUtc="2023-11-27T15:02:00Z"/>
@@ -8262,7 +8519,7 @@
 </file>
 
 <file path=word/commentsIds.xml><?xml version="1.0" encoding="utf-8"?>
-<w16cid:commentsIds xmlns:wpc="http://schemas.microsoft.com/office/word/2010/wordprocessingCanvas" xmlns:cx="http://schemas.microsoft.com/office/drawing/2014/chartex" xmlns:cx1="http://schemas.microsoft.com/office/drawing/2015/9/8/chartex" xmlns:cx2="http://schemas.microsoft.com/office/drawing/2015/10/21/chartex" xmlns:cx3="http://schemas.microsoft.com/office/drawing/2016/5/9/chartex" xmlns:cx4="http://schemas.microsoft.com/office/drawing/2016/5/10/chartex" xmlns:cx5="http://schemas.microsoft.com/office/drawing/2016/5/11/chartex" xmlns:cx6="http://schemas.microsoft.com/office/drawing/2016/5/12/chartex" xmlns:cx7="http://schemas.microsoft.com/office/drawing/2016/5/13/chartex" xmlns:cx8="http://schemas.microsoft.com/office/drawing/2016/5/14/chartex" xmlns:mc="http://schemas.openxmlformats.org/markup-compatibility/2006" xmlns:aink="http://schemas.microsoft.com/office/drawing/2016/ink" xmlns:am3d="http://schemas.microsoft.com/office/drawing/2017/model3d" xmlns:o="urn:schemas-microsoft-com:office:office" xmlns:oel="http://schemas.microsoft.com/office/2019/extlst" xmlns:r="http://schemas.openxmlformats.org/officeDocument/2006/relationships" xmlns:m="http://schemas.openxmlformats.org/officeDocument/2006/math" xmlns:v="urn:schemas-microsoft-com:vml" xmlns:wp14="http://schemas.microsoft.com/office/word/2010/wordprocessingDrawing" xmlns:wp="http://schemas.openxmlformats.org/drawingml/2006/wordprocessingDrawing" xmlns:w10="urn:schemas-microsoft-com:office:word" xmlns:w="http://schemas.openxmlformats.org/wordprocessingml/2006/main" xmlns:w14="http://schemas.microsoft.com/office/word/2010/wordml" xmlns:w15="http://schemas.microsoft.com/office/word/2012/wordml" xmlns:w16cex="http://schemas.microsoft.com/office/word/2018/wordml/cex" xmlns:w16cid="http://schemas.microsoft.com/office/word/2016/wordml/cid" xmlns:w16="http://schemas.microsoft.com/office/word/2018/wordml" xmlns:w16du="http://schemas.microsoft.com/office/word/2023/wordml/word16du" xmlns:w16sdtdh="http://schemas.microsoft.com/office/word/2020/wordml/sdtdatahash" xmlns:w16se="http://schemas.microsoft.com/office/word/2015/wordml/symex" xmlns:wpg="http://schemas.microsoft.com/office/word/2010/wordprocessingGroup" xmlns:wpi="http://schemas.microsoft.com/office/word/2010/wordprocessingInk" xmlns:wne="http://schemas.microsoft.com/office/word/2006/wordml" xmlns:wps="http://schemas.microsoft.com/office/word/2010/wordprocessingShape" mc:Ignorable="w14 w15 w16se w16cid w16 w16cex w16sdtdh wp14">
+<w16cid:commentsIds xmlns:wpc="http://schemas.microsoft.com/office/word/2010/wordprocessingCanvas" xmlns:cx="http://schemas.microsoft.com/office/drawing/2014/chartex" xmlns:cx1="http://schemas.microsoft.com/office/drawing/2015/9/8/chartex" xmlns:cx2="http://schemas.microsoft.com/office/drawing/2015/10/21/chartex" xmlns:cx3="http://schemas.microsoft.com/office/drawing/2016/5/9/chartex" xmlns:cx4="http://schemas.microsoft.com/office/drawing/2016/5/10/chartex" xmlns:cx5="http://schemas.microsoft.com/office/drawing/2016/5/11/chartex" xmlns:cx6="http://schemas.microsoft.com/office/drawing/2016/5/12/chartex" xmlns:cx7="http://schemas.microsoft.com/office/drawing/2016/5/13/chartex" xmlns:cx8="http://schemas.microsoft.com/office/drawing/2016/5/14/chartex" xmlns:mc="http://schemas.openxmlformats.org/markup-compatibility/2006" xmlns:aink="http://schemas.microsoft.com/office/drawing/2016/ink" xmlns:am3d="http://schemas.microsoft.com/office/drawing/2017/model3d" xmlns:o="urn:schemas-microsoft-com:office:office" xmlns:oel="http://schemas.microsoft.com/office/2019/extlst" xmlns:r="http://schemas.openxmlformats.org/officeDocument/2006/relationships" xmlns:m="http://schemas.openxmlformats.org/officeDocument/2006/math" xmlns:v="urn:schemas-microsoft-com:vml" xmlns:wp14="http://schemas.microsoft.com/office/word/2010/wordprocessingDrawing" xmlns:wp="http://schemas.openxmlformats.org/drawingml/2006/wordprocessingDrawing" xmlns:w10="urn:schemas-microsoft-com:office:word" xmlns:w="http://schemas.openxmlformats.org/wordprocessingml/2006/main" xmlns:w14="http://schemas.microsoft.com/office/word/2010/wordml" xmlns:w15="http://schemas.microsoft.com/office/word/2012/wordml" xmlns:w16cex="http://schemas.microsoft.com/office/word/2018/wordml/cex" xmlns:w16cid="http://schemas.microsoft.com/office/word/2016/wordml/cid" xmlns:w16="http://schemas.microsoft.com/office/word/2018/wordml" xmlns:w16sdtdh="http://schemas.microsoft.com/office/word/2020/wordml/sdtdatahash" xmlns:w16se="http://schemas.microsoft.com/office/word/2015/wordml/symex" xmlns:wpg="http://schemas.microsoft.com/office/word/2010/wordprocessingGroup" xmlns:wpi="http://schemas.microsoft.com/office/word/2010/wordprocessingInk" xmlns:wne="http://schemas.microsoft.com/office/word/2006/wordml" xmlns:wps="http://schemas.microsoft.com/office/word/2010/wordprocessingShape" mc:Ignorable="w14 w15 w16se w16cid w16 w16cex w16sdtdh wp14">
   <w16cid:commentId w16cid:paraId="0B9F70F3" w16cid:durableId="290F2EC4"/>
   <w16cid:commentId w16cid:paraId="227C4C33" w16cid:durableId="290F2DF3"/>
   <w16cid:commentId w16cid:paraId="7C228708" w16cid:durableId="290F2DFC"/>
@@ -8270,7 +8527,7 @@
 </file>
 
 <file path=word/numbering.xml><?xml version="1.0" encoding="utf-8"?>
-<w:numbering xmlns:wpc="http://schemas.microsoft.com/office/word/2010/wordprocessingCanvas" xmlns:cx="http://schemas.microsoft.com/office/drawing/2014/chartex" xmlns:cx1="http://schemas.microsoft.com/office/drawing/2015/9/8/chartex" xmlns:cx2="http://schemas.microsoft.com/office/drawing/2015/10/21/chartex" xmlns:cx3="http://schemas.microsoft.com/office/drawing/2016/5/9/chartex" xmlns:cx4="http://schemas.microsoft.com/office/drawing/2016/5/10/chartex" xmlns:cx5="http://schemas.microsoft.com/office/drawing/2016/5/11/chartex" xmlns:cx6="http://schemas.microsoft.com/office/drawing/2016/5/12/chartex" xmlns:cx7="http://schemas.microsoft.com/office/drawing/2016/5/13/chartex" xmlns:cx8="http://schemas.microsoft.com/office/drawing/2016/5/14/chartex" xmlns:mc="http://schemas.openxmlformats.org/markup-compatibility/2006" xmlns:aink="http://schemas.microsoft.com/office/drawing/2016/ink" xmlns:am3d="http://schemas.microsoft.com/office/drawing/2017/model3d" xmlns:o="urn:schemas-microsoft-com:office:office" xmlns:oel="http://schemas.microsoft.com/office/2019/extlst" xmlns:r="http://schemas.openxmlformats.org/officeDocument/2006/relationships" xmlns:m="http://schemas.openxmlformats.org/officeDocument/2006/math" xmlns:v="urn:schemas-microsoft-com:vml" xmlns:wp14="http://schemas.microsoft.com/office/word/2010/wordprocessingDrawing" xmlns:wp="http://schemas.openxmlformats.org/drawingml/2006/wordprocessingDrawing" xmlns:w10="urn:schemas-microsoft-com:office:word" xmlns:w="http://schemas.openxmlformats.org/wordprocessingml/2006/main" xmlns:w14="http://schemas.microsoft.com/office/word/2010/wordml" xmlns:w15="http://schemas.microsoft.com/office/word/2012/wordml" xmlns:w16cex="http://schemas.microsoft.com/office/word/2018/wordml/cex" xmlns:w16cid="http://schemas.microsoft.com/office/word/2016/wordml/cid" xmlns:w16="http://schemas.microsoft.com/office/word/2018/wordml" xmlns:w16du="http://schemas.microsoft.com/office/word/2023/wordml/word16du" xmlns:w16sdtdh="http://schemas.microsoft.com/office/word/2020/wordml/sdtdatahash" xmlns:w16se="http://schemas.microsoft.com/office/word/2015/wordml/symex" xmlns:wpg="http://schemas.microsoft.com/office/word/2010/wordprocessingGroup" xmlns:wpi="http://schemas.microsoft.com/office/word/2010/wordprocessingInk" xmlns:wne="http://schemas.microsoft.com/office/word/2006/wordml" xmlns:wps="http://schemas.microsoft.com/office/word/2010/wordprocessingShape" mc:Ignorable="w14 w15 w16se w16cid w16 w16cex w16sdtdh wp14">
+<w:numbering xmlns:wpc="http://schemas.microsoft.com/office/word/2010/wordprocessingCanvas" xmlns:cx="http://schemas.microsoft.com/office/drawing/2014/chartex" xmlns:cx1="http://schemas.microsoft.com/office/drawing/2015/9/8/chartex" xmlns:cx2="http://schemas.microsoft.com/office/drawing/2015/10/21/chartex" xmlns:cx3="http://schemas.microsoft.com/office/drawing/2016/5/9/chartex" xmlns:cx4="http://schemas.microsoft.com/office/drawing/2016/5/10/chartex" xmlns:cx5="http://schemas.microsoft.com/office/drawing/2016/5/11/chartex" xmlns:cx6="http://schemas.microsoft.com/office/drawing/2016/5/12/chartex" xmlns:cx7="http://schemas.microsoft.com/office/drawing/2016/5/13/chartex" xmlns:cx8="http://schemas.microsoft.com/office/drawing/2016/5/14/chartex" xmlns:mc="http://schemas.openxmlformats.org/markup-compatibility/2006" xmlns:aink="http://schemas.microsoft.com/office/drawing/2016/ink" xmlns:am3d="http://schemas.microsoft.com/office/drawing/2017/model3d" xmlns:o="urn:schemas-microsoft-com:office:office" xmlns:oel="http://schemas.microsoft.com/office/2019/extlst" xmlns:r="http://schemas.openxmlformats.org/officeDocument/2006/relationships" xmlns:m="http://schemas.openxmlformats.org/officeDocument/2006/math" xmlns:v="urn:schemas-microsoft-com:vml" xmlns:wp14="http://schemas.microsoft.com/office/word/2010/wordprocessingDrawing" xmlns:wp="http://schemas.openxmlformats.org/drawingml/2006/wordprocessingDrawing" xmlns:w10="urn:schemas-microsoft-com:office:word" xmlns:w="http://schemas.openxmlformats.org/wordprocessingml/2006/main" xmlns:w14="http://schemas.microsoft.com/office/word/2010/wordml" xmlns:w15="http://schemas.microsoft.com/office/word/2012/wordml" xmlns:w16cex="http://schemas.microsoft.com/office/word/2018/wordml/cex" xmlns:w16cid="http://schemas.microsoft.com/office/word/2016/wordml/cid" xmlns:w16="http://schemas.microsoft.com/office/word/2018/wordml" xmlns:w16sdtdh="http://schemas.microsoft.com/office/word/2020/wordml/sdtdatahash" xmlns:w16se="http://schemas.microsoft.com/office/word/2015/wordml/symex" xmlns:wpg="http://schemas.microsoft.com/office/word/2010/wordprocessingGroup" xmlns:wpi="http://schemas.microsoft.com/office/word/2010/wordprocessingInk" xmlns:wne="http://schemas.microsoft.com/office/word/2006/wordml" xmlns:wps="http://schemas.microsoft.com/office/word/2010/wordprocessingShape" mc:Ignorable="w14 w15 w16se w16cid w16 w16cex w16sdtdh wp14">
   <w:abstractNum w:abstractNumId="0" w15:restartNumberingAfterBreak="0">
     <w:nsid w:val="0DFA513D"/>
     <w:multiLevelType w:val="multilevel"/>
@@ -8648,7 +8905,7 @@
 </file>
 
 <file path=word/people.xml><?xml version="1.0" encoding="utf-8"?>
-<w15:people xmlns:wpc="http://schemas.microsoft.com/office/word/2010/wordprocessingCanvas" xmlns:cx="http://schemas.microsoft.com/office/drawing/2014/chartex" xmlns:cx1="http://schemas.microsoft.com/office/drawing/2015/9/8/chartex" xmlns:cx2="http://schemas.microsoft.com/office/drawing/2015/10/21/chartex" xmlns:cx3="http://schemas.microsoft.com/office/drawing/2016/5/9/chartex" xmlns:cx4="http://schemas.microsoft.com/office/drawing/2016/5/10/chartex" xmlns:cx5="http://schemas.microsoft.com/office/drawing/2016/5/11/chartex" xmlns:cx6="http://schemas.microsoft.com/office/drawing/2016/5/12/chartex" xmlns:cx7="http://schemas.microsoft.com/office/drawing/2016/5/13/chartex" xmlns:cx8="http://schemas.microsoft.com/office/drawing/2016/5/14/chartex" xmlns:mc="http://schemas.openxmlformats.org/markup-compatibility/2006" xmlns:aink="http://schemas.microsoft.com/office/drawing/2016/ink" xmlns:am3d="http://schemas.microsoft.com/office/drawing/2017/model3d" xmlns:o="urn:schemas-microsoft-com:office:office" xmlns:oel="http://schemas.microsoft.com/office/2019/extlst" xmlns:r="http://schemas.openxmlformats.org/officeDocument/2006/relationships" xmlns:m="http://schemas.openxmlformats.org/officeDocument/2006/math" xmlns:v="urn:schemas-microsoft-com:vml" xmlns:wp14="http://schemas.microsoft.com/office/word/2010/wordprocessingDrawing" xmlns:wp="http://schemas.openxmlformats.org/drawingml/2006/wordprocessingDrawing" xmlns:w10="urn:schemas-microsoft-com:office:word" xmlns:w="http://schemas.openxmlformats.org/wordprocessingml/2006/main" xmlns:w14="http://schemas.microsoft.com/office/word/2010/wordml" xmlns:w15="http://schemas.microsoft.com/office/word/2012/wordml" xmlns:w16cex="http://schemas.microsoft.com/office/word/2018/wordml/cex" xmlns:w16cid="http://schemas.microsoft.com/office/word/2016/wordml/cid" xmlns:w16="http://schemas.microsoft.com/office/word/2018/wordml" xmlns:w16du="http://schemas.microsoft.com/office/word/2023/wordml/word16du" xmlns:w16sdtdh="http://schemas.microsoft.com/office/word/2020/wordml/sdtdatahash" xmlns:w16se="http://schemas.microsoft.com/office/word/2015/wordml/symex" xmlns:wpg="http://schemas.microsoft.com/office/word/2010/wordprocessingGroup" xmlns:wpi="http://schemas.microsoft.com/office/word/2010/wordprocessingInk" xmlns:wne="http://schemas.microsoft.com/office/word/2006/wordml" xmlns:wps="http://schemas.microsoft.com/office/word/2010/wordprocessingShape" mc:Ignorable="w14 w15 w16se w16cid w16 w16cex w16sdtdh wp14">
+<w15:people xmlns:wpc="http://schemas.microsoft.com/office/word/2010/wordprocessingCanvas" xmlns:cx="http://schemas.microsoft.com/office/drawing/2014/chartex" xmlns:cx1="http://schemas.microsoft.com/office/drawing/2015/9/8/chartex" xmlns:cx2="http://schemas.microsoft.com/office/drawing/2015/10/21/chartex" xmlns:cx3="http://schemas.microsoft.com/office/drawing/2016/5/9/chartex" xmlns:cx4="http://schemas.microsoft.com/office/drawing/2016/5/10/chartex" xmlns:cx5="http://schemas.microsoft.com/office/drawing/2016/5/11/chartex" xmlns:cx6="http://schemas.microsoft.com/office/drawing/2016/5/12/chartex" xmlns:cx7="http://schemas.microsoft.com/office/drawing/2016/5/13/chartex" xmlns:cx8="http://schemas.microsoft.com/office/drawing/2016/5/14/chartex" xmlns:mc="http://schemas.openxmlformats.org/markup-compatibility/2006" xmlns:aink="http://schemas.microsoft.com/office/drawing/2016/ink" xmlns:am3d="http://schemas.microsoft.com/office/drawing/2017/model3d" xmlns:o="urn:schemas-microsoft-com:office:office" xmlns:oel="http://schemas.microsoft.com/office/2019/extlst" xmlns:r="http://schemas.openxmlformats.org/officeDocument/2006/relationships" xmlns:m="http://schemas.openxmlformats.org/officeDocument/2006/math" xmlns:v="urn:schemas-microsoft-com:vml" xmlns:wp14="http://schemas.microsoft.com/office/word/2010/wordprocessingDrawing" xmlns:wp="http://schemas.openxmlformats.org/drawingml/2006/wordprocessingDrawing" xmlns:w10="urn:schemas-microsoft-com:office:word" xmlns:w="http://schemas.openxmlformats.org/wordprocessingml/2006/main" xmlns:w14="http://schemas.microsoft.com/office/word/2010/wordml" xmlns:w15="http://schemas.microsoft.com/office/word/2012/wordml" xmlns:w16cex="http://schemas.microsoft.com/office/word/2018/wordml/cex" xmlns:w16cid="http://schemas.microsoft.com/office/word/2016/wordml/cid" xmlns:w16="http://schemas.microsoft.com/office/word/2018/wordml" xmlns:w16sdtdh="http://schemas.microsoft.com/office/word/2020/wordml/sdtdatahash" xmlns:w16se="http://schemas.microsoft.com/office/word/2015/wordml/symex" xmlns:wpg="http://schemas.microsoft.com/office/word/2010/wordprocessingGroup" xmlns:wpi="http://schemas.microsoft.com/office/word/2010/wordprocessingInk" xmlns:wne="http://schemas.microsoft.com/office/word/2006/wordml" xmlns:wps="http://schemas.microsoft.com/office/word/2010/wordprocessingShape" mc:Ignorable="w14 w15 w16se w16cid w16 w16cex w16sdtdh wp14">
   <w15:person w15:author="Chantelle Cornett">
     <w15:presenceInfo w15:providerId="AD" w15:userId="S::chantelle.cornett@postgrad.manchester.ac.uk::bb11cd2f-aae6-44e5-8e57-6653611e401f"/>
   </w15:person>
@@ -9396,6 +9653,11 @@
       </w:numPr>
     </w:pPr>
   </w:style>
+  <w:style w:type="character" w:customStyle="1" w:styleId="apple-converted-space">
+    <w:name w:val="apple-converted-space"/>
+    <w:basedOn w:val="DefaultParagraphFont"/>
+    <w:rsid w:val="00526665"/>
+  </w:style>
 </w:styles>
 </file>
 

</xml_diff>